<commit_message>
Minor changes and adding PDF for feedback
</commit_message>
<xml_diff>
--- a/docs/Youngblood (2024) - Language-like efficiency in whale communication.docx
+++ b/docs/Youngblood (2024) - Language-like efficiency in whale communication.docx
@@ -127,7 +127,7 @@
         </w:r>
       </w:hyperlink>
       <w:r>
-        <w:t>). The logic here is simple: when production costs are increased in one domain (e.g., sequence length) they should be decreased in another (e.g., element duration). This negative correlation between sequence length and item length is found at various levels of analysis in language (e.g. phonemes in words, clauses in sentences) (</w:t>
+        <w:t>). The logic here is simple: when production costs are increased in one domain (e.g., sequence length) they should be decreased in another (e.g., element duration). This negative correlation between sequence length and item length is found at various levels of analysis in language (e.g., phonemes in words, clauses in sentences) (</w:t>
       </w:r>
       <w:hyperlink w:anchor="ref-hou_etal17">
         <w:r>
@@ -632,7 +632,7 @@
         </w:r>
       </w:hyperlink>
       <w:r>
-        <w:t>). The only pre-processing was removing everything marked as an “exceptional speech event” (i.e., singing, disfluencies, silent pauses). For the main analysis, I followed (</w:t>
+        <w:t>). The only pre-processing was removing everything marked as an “exceptional speech event” (i.e., singing, disfluencies, silent pauses). For the main analysis, I followed Menzerath (</w:t>
       </w:r>
       <w:hyperlink w:anchor="ref-menzerath54">
         <w:r>
@@ -650,24 +650,14 @@
           <w:rPr>
             <w:rStyle w:val="Hyperlink"/>
           </w:rPr>
-          <w:t>Supp</w:t>
-        </w:r>
-        <w:r>
-          <w:rPr>
-            <w:rStyle w:val="Hyperlink"/>
-          </w:rPr>
-          <w:t>l</w:t>
-        </w:r>
-        <w:r>
-          <w:rPr>
-            <w:rStyle w:val="Hyperlink"/>
-          </w:rPr>
-          <w:t>ementary Information</w:t>
+          <w:t>Supplementary Information</w:t>
         </w:r>
       </w:hyperlink>
       <w:r>
         <w:t>.</w:t>
       </w:r>
+      <w:bookmarkStart w:id="3" w:name="tab:table-datasets"/>
+      <w:bookmarkEnd w:id="3"/>
     </w:p>
     <w:p>
       <w:pPr>
@@ -688,8 +678,6 @@
       <w:pPr>
         <w:pStyle w:val="TableCaption"/>
       </w:pPr>
-      <w:bookmarkStart w:id="3" w:name="tab:table-datasets"/>
-      <w:bookmarkEnd w:id="3"/>
       <w:r>
         <w:lastRenderedPageBreak/>
         <w:t>Table 1: The datasets included in this analysis, with whether they are open access, the vocalization category, and whether the sequences are comprised of element durations or inter-element intervals.</w:t>
@@ -702,9 +690,9 @@
         <w:tblLook w:val="0420" w:firstRow="1" w:lastRow="0" w:firstColumn="0" w:lastColumn="0" w:noHBand="0" w:noVBand="1"/>
       </w:tblPr>
       <w:tblGrid>
-        <w:gridCol w:w="1080"/>
+        <w:gridCol w:w="990"/>
         <w:gridCol w:w="2789"/>
-        <w:gridCol w:w="2488"/>
+        <w:gridCol w:w="2578"/>
         <w:gridCol w:w="673"/>
         <w:gridCol w:w="1348"/>
         <w:gridCol w:w="982"/>
@@ -716,7 +704,7 @@
         </w:trPr>
         <w:tc>
           <w:tcPr>
-            <w:tcW w:w="577" w:type="pct"/>
+            <w:tcW w:w="529" w:type="pct"/>
             <w:tcBorders>
               <w:top w:val="single" w:sz="12" w:space="0" w:color="666666"/>
               <w:left w:val="none" w:sz="0" w:space="0" w:color="000000"/>
@@ -798,7 +786,7 @@
         </w:tc>
         <w:tc>
           <w:tcPr>
-            <w:tcW w:w="1329" w:type="pct"/>
+            <w:tcW w:w="1377" w:type="pct"/>
             <w:tcBorders>
               <w:top w:val="single" w:sz="12" w:space="0" w:color="666666"/>
               <w:left w:val="none" w:sz="0" w:space="0" w:color="000000"/>
@@ -967,7 +955,7 @@
         </w:trPr>
         <w:tc>
           <w:tcPr>
-            <w:tcW w:w="577" w:type="pct"/>
+            <w:tcW w:w="529" w:type="pct"/>
             <w:vMerge w:val="restart"/>
             <w:tcBorders>
               <w:top w:val="single" w:sz="12" w:space="0" w:color="666666"/>
@@ -1048,7 +1036,7 @@
         </w:tc>
         <w:tc>
           <w:tcPr>
-            <w:tcW w:w="1329" w:type="pct"/>
+            <w:tcW w:w="1377" w:type="pct"/>
             <w:tcBorders>
               <w:top w:val="single" w:sz="12" w:space="0" w:color="666666"/>
               <w:left w:val="none" w:sz="0" w:space="0" w:color="000000"/>
@@ -1251,7 +1239,7 @@
         </w:trPr>
         <w:tc>
           <w:tcPr>
-            <w:tcW w:w="577" w:type="pct"/>
+            <w:tcW w:w="529" w:type="pct"/>
             <w:vMerge/>
             <w:tcBorders>
               <w:top w:val="single" w:sz="6" w:space="0" w:color="666666"/>
@@ -1323,7 +1311,7 @@
         </w:tc>
         <w:tc>
           <w:tcPr>
-            <w:tcW w:w="1329" w:type="pct"/>
+            <w:tcW w:w="1377" w:type="pct"/>
             <w:tcBorders>
               <w:top w:val="single" w:sz="6" w:space="0" w:color="666666"/>
               <w:left w:val="none" w:sz="0" w:space="0" w:color="000000"/>
@@ -1526,7 +1514,7 @@
         </w:trPr>
         <w:tc>
           <w:tcPr>
-            <w:tcW w:w="577" w:type="pct"/>
+            <w:tcW w:w="529" w:type="pct"/>
             <w:vMerge/>
             <w:tcBorders>
               <w:top w:val="single" w:sz="6" w:space="0" w:color="666666"/>
@@ -1599,7 +1587,7 @@
         </w:tc>
         <w:tc>
           <w:tcPr>
-            <w:tcW w:w="1329" w:type="pct"/>
+            <w:tcW w:w="1377" w:type="pct"/>
             <w:tcBorders>
               <w:top w:val="single" w:sz="6" w:space="0" w:color="666666"/>
               <w:left w:val="none" w:sz="0" w:space="0" w:color="000000"/>
@@ -1802,7 +1790,7 @@
         </w:trPr>
         <w:tc>
           <w:tcPr>
-            <w:tcW w:w="577" w:type="pct"/>
+            <w:tcW w:w="529" w:type="pct"/>
             <w:vMerge/>
             <w:tcBorders>
               <w:top w:val="single" w:sz="6" w:space="0" w:color="666666"/>
@@ -1866,7 +1854,7 @@
         </w:tc>
         <w:tc>
           <w:tcPr>
-            <w:tcW w:w="1329" w:type="pct"/>
+            <w:tcW w:w="1377" w:type="pct"/>
             <w:tcBorders>
               <w:top w:val="single" w:sz="6" w:space="0" w:color="666666"/>
               <w:left w:val="none" w:sz="0" w:space="0" w:color="000000"/>
@@ -1909,7 +1897,25 @@
                 <w:sz w:val="20"/>
                 <w:szCs w:val="20"/>
               </w:rPr>
-              <w:t>Sirovic</w:t>
+              <w:t>S</w:t>
+            </w:r>
+            <w:r>
+              <w:rPr>
+                <w:rFonts w:ascii="Garamond" w:eastAsia="Helvetica" w:hAnsi="Helvetica" w:cs="Helvetica"/>
+                <w:color w:val="000000"/>
+                <w:sz w:val="20"/>
+                <w:szCs w:val="20"/>
+              </w:rPr>
+              <w:t>irovi</w:t>
+            </w:r>
+            <w:r>
+              <w:rPr>
+                <w:rFonts w:ascii="Garamond" w:eastAsia="Helvetica" w:hAnsi="Helvetica" w:cs="Helvetica"/>
+                <w:color w:val="000000"/>
+                <w:sz w:val="20"/>
+                <w:szCs w:val="20"/>
+              </w:rPr>
+              <w:t>c</w:t>
             </w:r>
             <w:r>
               <w:rPr>
@@ -2069,7 +2075,7 @@
         </w:trPr>
         <w:tc>
           <w:tcPr>
-            <w:tcW w:w="577" w:type="pct"/>
+            <w:tcW w:w="529" w:type="pct"/>
             <w:vMerge/>
             <w:tcBorders>
               <w:top w:val="single" w:sz="6" w:space="0" w:color="666666"/>
@@ -2133,7 +2139,7 @@
         </w:tc>
         <w:tc>
           <w:tcPr>
-            <w:tcW w:w="1329" w:type="pct"/>
+            <w:tcW w:w="1377" w:type="pct"/>
             <w:tcBorders>
               <w:top w:val="single" w:sz="6" w:space="0" w:color="666666"/>
               <w:left w:val="none" w:sz="0" w:space="0" w:color="000000"/>
@@ -2336,7 +2342,7 @@
         </w:trPr>
         <w:tc>
           <w:tcPr>
-            <w:tcW w:w="577" w:type="pct"/>
+            <w:tcW w:w="529" w:type="pct"/>
             <w:vMerge/>
             <w:tcBorders>
               <w:top w:val="single" w:sz="6" w:space="0" w:color="666666"/>
@@ -2409,7 +2415,7 @@
         </w:tc>
         <w:tc>
           <w:tcPr>
-            <w:tcW w:w="1329" w:type="pct"/>
+            <w:tcW w:w="1377" w:type="pct"/>
             <w:tcBorders>
               <w:top w:val="single" w:sz="6" w:space="0" w:color="666666"/>
               <w:left w:val="none" w:sz="0" w:space="0" w:color="000000"/>
@@ -2612,7 +2618,7 @@
         </w:trPr>
         <w:tc>
           <w:tcPr>
-            <w:tcW w:w="577" w:type="pct"/>
+            <w:tcW w:w="529" w:type="pct"/>
             <w:vMerge/>
             <w:tcBorders>
               <w:top w:val="single" w:sz="6" w:space="0" w:color="666666"/>
@@ -2676,7 +2682,7 @@
         </w:tc>
         <w:tc>
           <w:tcPr>
-            <w:tcW w:w="1329" w:type="pct"/>
+            <w:tcW w:w="1377" w:type="pct"/>
             <w:tcBorders>
               <w:top w:val="single" w:sz="6" w:space="0" w:color="666666"/>
               <w:left w:val="none" w:sz="0" w:space="0" w:color="000000"/>
@@ -2879,7 +2885,7 @@
         </w:trPr>
         <w:tc>
           <w:tcPr>
-            <w:tcW w:w="577" w:type="pct"/>
+            <w:tcW w:w="529" w:type="pct"/>
             <w:vMerge/>
             <w:tcBorders>
               <w:top w:val="single" w:sz="6" w:space="0" w:color="666666"/>
@@ -2943,7 +2949,7 @@
         </w:tc>
         <w:tc>
           <w:tcPr>
-            <w:tcW w:w="1329" w:type="pct"/>
+            <w:tcW w:w="1377" w:type="pct"/>
             <w:tcBorders>
               <w:top w:val="single" w:sz="6" w:space="0" w:color="666666"/>
               <w:left w:val="none" w:sz="0" w:space="0" w:color="000000"/>
@@ -3146,7 +3152,7 @@
         </w:trPr>
         <w:tc>
           <w:tcPr>
-            <w:tcW w:w="577" w:type="pct"/>
+            <w:tcW w:w="529" w:type="pct"/>
             <w:vMerge/>
             <w:tcBorders>
               <w:top w:val="single" w:sz="6" w:space="0" w:color="666666"/>
@@ -3218,7 +3224,7 @@
         </w:tc>
         <w:tc>
           <w:tcPr>
-            <w:tcW w:w="1329" w:type="pct"/>
+            <w:tcW w:w="1377" w:type="pct"/>
             <w:tcBorders>
               <w:top w:val="single" w:sz="6" w:space="0" w:color="666666"/>
               <w:left w:val="none" w:sz="0" w:space="0" w:color="000000"/>
@@ -3421,7 +3427,7 @@
         </w:trPr>
         <w:tc>
           <w:tcPr>
-            <w:tcW w:w="577" w:type="pct"/>
+            <w:tcW w:w="529" w:type="pct"/>
             <w:vMerge/>
             <w:tcBorders>
               <w:top w:val="single" w:sz="6" w:space="0" w:color="666666"/>
@@ -3493,7 +3499,7 @@
         </w:tc>
         <w:tc>
           <w:tcPr>
-            <w:tcW w:w="1329" w:type="pct"/>
+            <w:tcW w:w="1377" w:type="pct"/>
             <w:tcBorders>
               <w:top w:val="single" w:sz="6" w:space="0" w:color="666666"/>
               <w:left w:val="none" w:sz="0" w:space="0" w:color="000000"/>
@@ -3696,7 +3702,7 @@
         </w:trPr>
         <w:tc>
           <w:tcPr>
-            <w:tcW w:w="577" w:type="pct"/>
+            <w:tcW w:w="529" w:type="pct"/>
             <w:vMerge/>
             <w:tcBorders>
               <w:top w:val="single" w:sz="6" w:space="0" w:color="666666"/>
@@ -3768,7 +3774,7 @@
         </w:tc>
         <w:tc>
           <w:tcPr>
-            <w:tcW w:w="1329" w:type="pct"/>
+            <w:tcW w:w="1377" w:type="pct"/>
             <w:tcBorders>
               <w:top w:val="single" w:sz="6" w:space="0" w:color="666666"/>
               <w:left w:val="none" w:sz="0" w:space="0" w:color="000000"/>
@@ -3971,7 +3977,7 @@
         </w:trPr>
         <w:tc>
           <w:tcPr>
-            <w:tcW w:w="577" w:type="pct"/>
+            <w:tcW w:w="529" w:type="pct"/>
             <w:vMerge w:val="restart"/>
             <w:tcBorders>
               <w:top w:val="single" w:sz="6" w:space="0" w:color="666666"/>
@@ -4052,7 +4058,7 @@
         </w:tc>
         <w:tc>
           <w:tcPr>
-            <w:tcW w:w="1329" w:type="pct"/>
+            <w:tcW w:w="1377" w:type="pct"/>
             <w:tcBorders>
               <w:top w:val="single" w:sz="6" w:space="0" w:color="666666"/>
               <w:left w:val="none" w:sz="0" w:space="0" w:color="000000"/>
@@ -4255,7 +4261,7 @@
         </w:trPr>
         <w:tc>
           <w:tcPr>
-            <w:tcW w:w="577" w:type="pct"/>
+            <w:tcW w:w="529" w:type="pct"/>
             <w:vMerge/>
             <w:tcBorders>
               <w:top w:val="single" w:sz="12" w:space="0" w:color="666666"/>
@@ -4345,7 +4351,7 @@
         </w:tc>
         <w:tc>
           <w:tcPr>
-            <w:tcW w:w="1329" w:type="pct"/>
+            <w:tcW w:w="1377" w:type="pct"/>
             <w:tcBorders>
               <w:top w:val="single" w:sz="6" w:space="0" w:color="666666"/>
               <w:left w:val="none" w:sz="0" w:space="0" w:color="000000"/>
@@ -4548,7 +4554,7 @@
         </w:trPr>
         <w:tc>
           <w:tcPr>
-            <w:tcW w:w="577" w:type="pct"/>
+            <w:tcW w:w="529" w:type="pct"/>
             <w:vMerge/>
             <w:tcBorders>
               <w:top w:val="single" w:sz="6" w:space="0" w:color="666666"/>
@@ -4638,7 +4644,7 @@
         </w:tc>
         <w:tc>
           <w:tcPr>
-            <w:tcW w:w="1329" w:type="pct"/>
+            <w:tcW w:w="1377" w:type="pct"/>
             <w:tcBorders>
               <w:top w:val="single" w:sz="6" w:space="0" w:color="666666"/>
               <w:left w:val="none" w:sz="0" w:space="0" w:color="000000"/>
@@ -4841,7 +4847,7 @@
         </w:trPr>
         <w:tc>
           <w:tcPr>
-            <w:tcW w:w="577" w:type="pct"/>
+            <w:tcW w:w="529" w:type="pct"/>
             <w:vMerge/>
             <w:tcBorders>
               <w:top w:val="single" w:sz="6" w:space="0" w:color="666666"/>
@@ -4931,7 +4937,7 @@
         </w:tc>
         <w:tc>
           <w:tcPr>
-            <w:tcW w:w="1329" w:type="pct"/>
+            <w:tcW w:w="1377" w:type="pct"/>
             <w:tcBorders>
               <w:top w:val="single" w:sz="6" w:space="0" w:color="666666"/>
               <w:left w:val="none" w:sz="0" w:space="0" w:color="000000"/>
@@ -5134,7 +5140,7 @@
         </w:trPr>
         <w:tc>
           <w:tcPr>
-            <w:tcW w:w="577" w:type="pct"/>
+            <w:tcW w:w="529" w:type="pct"/>
             <w:vMerge/>
             <w:tcBorders>
               <w:top w:val="single" w:sz="6" w:space="0" w:color="666666"/>
@@ -5207,7 +5213,7 @@
         </w:tc>
         <w:tc>
           <w:tcPr>
-            <w:tcW w:w="1329" w:type="pct"/>
+            <w:tcW w:w="1377" w:type="pct"/>
             <w:tcBorders>
               <w:top w:val="single" w:sz="6" w:space="0" w:color="666666"/>
               <w:left w:val="none" w:sz="0" w:space="0" w:color="000000"/>
@@ -5410,7 +5416,7 @@
         </w:trPr>
         <w:tc>
           <w:tcPr>
-            <w:tcW w:w="577" w:type="pct"/>
+            <w:tcW w:w="529" w:type="pct"/>
             <w:vMerge/>
             <w:tcBorders>
               <w:top w:val="single" w:sz="6" w:space="0" w:color="666666"/>
@@ -5474,7 +5480,7 @@
         </w:tc>
         <w:tc>
           <w:tcPr>
-            <w:tcW w:w="1329" w:type="pct"/>
+            <w:tcW w:w="1377" w:type="pct"/>
             <w:tcBorders>
               <w:top w:val="single" w:sz="6" w:space="0" w:color="666666"/>
               <w:left w:val="none" w:sz="0" w:space="0" w:color="000000"/>
@@ -5677,7 +5683,7 @@
         </w:trPr>
         <w:tc>
           <w:tcPr>
-            <w:tcW w:w="577" w:type="pct"/>
+            <w:tcW w:w="529" w:type="pct"/>
             <w:vMerge/>
             <w:tcBorders>
               <w:top w:val="single" w:sz="6" w:space="0" w:color="666666"/>
@@ -5749,7 +5755,7 @@
         </w:tc>
         <w:tc>
           <w:tcPr>
-            <w:tcW w:w="1329" w:type="pct"/>
+            <w:tcW w:w="1377" w:type="pct"/>
             <w:tcBorders>
               <w:top w:val="single" w:sz="6" w:space="0" w:color="666666"/>
               <w:left w:val="none" w:sz="0" w:space="0" w:color="000000"/>
@@ -5952,7 +5958,7 @@
         </w:trPr>
         <w:tc>
           <w:tcPr>
-            <w:tcW w:w="577" w:type="pct"/>
+            <w:tcW w:w="529" w:type="pct"/>
             <w:vMerge/>
             <w:tcBorders>
               <w:top w:val="single" w:sz="6" w:space="0" w:color="666666"/>
@@ -6042,7 +6048,7 @@
         </w:tc>
         <w:tc>
           <w:tcPr>
-            <w:tcW w:w="1329" w:type="pct"/>
+            <w:tcW w:w="1377" w:type="pct"/>
             <w:tcBorders>
               <w:top w:val="single" w:sz="6" w:space="0" w:color="666666"/>
               <w:left w:val="none" w:sz="0" w:space="0" w:color="000000"/>
@@ -6245,7 +6251,7 @@
         </w:trPr>
         <w:tc>
           <w:tcPr>
-            <w:tcW w:w="577" w:type="pct"/>
+            <w:tcW w:w="529" w:type="pct"/>
             <w:vMerge/>
             <w:tcBorders>
               <w:top w:val="single" w:sz="6" w:space="0" w:color="666666"/>
@@ -6335,7 +6341,7 @@
         </w:tc>
         <w:tc>
           <w:tcPr>
-            <w:tcW w:w="1329" w:type="pct"/>
+            <w:tcW w:w="1377" w:type="pct"/>
             <w:tcBorders>
               <w:top w:val="single" w:sz="6" w:space="0" w:color="666666"/>
               <w:left w:val="none" w:sz="0" w:space="0" w:color="000000"/>
@@ -6538,7 +6544,7 @@
         </w:trPr>
         <w:tc>
           <w:tcPr>
-            <w:tcW w:w="577" w:type="pct"/>
+            <w:tcW w:w="529" w:type="pct"/>
             <w:vMerge/>
             <w:tcBorders>
               <w:top w:val="single" w:sz="6" w:space="0" w:color="666666"/>
@@ -6611,7 +6617,7 @@
         </w:tc>
         <w:tc>
           <w:tcPr>
-            <w:tcW w:w="1329" w:type="pct"/>
+            <w:tcW w:w="1377" w:type="pct"/>
             <w:tcBorders>
               <w:top w:val="single" w:sz="6" w:space="0" w:color="666666"/>
               <w:left w:val="none" w:sz="0" w:space="0" w:color="000000"/>
@@ -6814,7 +6820,7 @@
         </w:trPr>
         <w:tc>
           <w:tcPr>
-            <w:tcW w:w="577" w:type="pct"/>
+            <w:tcW w:w="529" w:type="pct"/>
             <w:vMerge/>
             <w:tcBorders>
               <w:top w:val="single" w:sz="6" w:space="0" w:color="666666"/>
@@ -6878,7 +6884,7 @@
         </w:tc>
         <w:tc>
           <w:tcPr>
-            <w:tcW w:w="1329" w:type="pct"/>
+            <w:tcW w:w="1377" w:type="pct"/>
             <w:tcBorders>
               <w:top w:val="single" w:sz="6" w:space="0" w:color="666666"/>
               <w:left w:val="none" w:sz="0" w:space="0" w:color="000000"/>
@@ -7081,7 +7087,7 @@
         </w:trPr>
         <w:tc>
           <w:tcPr>
-            <w:tcW w:w="577" w:type="pct"/>
+            <w:tcW w:w="529" w:type="pct"/>
             <w:vMerge/>
             <w:tcBorders>
               <w:top w:val="single" w:sz="6" w:space="0" w:color="666666"/>
@@ -7145,7 +7151,7 @@
         </w:tc>
         <w:tc>
           <w:tcPr>
-            <w:tcW w:w="1329" w:type="pct"/>
+            <w:tcW w:w="1377" w:type="pct"/>
             <w:tcBorders>
               <w:top w:val="single" w:sz="6" w:space="0" w:color="666666"/>
               <w:left w:val="none" w:sz="0" w:space="0" w:color="000000"/>
@@ -7346,13 +7352,63 @@
     <w:p>
       <w:pPr>
         <w:pStyle w:val="Heading2"/>
-      </w:pPr>
-      <w:bookmarkStart w:id="4" w:name="mathematical-models"/>
-      <w:bookmarkEnd w:id="2"/>
-      <w:r>
         <w:rPr>
           <w:rStyle w:val="SectionNumber"/>
         </w:rPr>
+      </w:pPr>
+      <w:bookmarkStart w:id="4" w:name="mathematical-models"/>
+      <w:bookmarkEnd w:id="2"/>
+    </w:p>
+    <w:p>
+      <w:pPr>
+        <w:pStyle w:val="Heading2"/>
+        <w:rPr>
+          <w:rStyle w:val="SectionNumber"/>
+        </w:rPr>
+      </w:pPr>
+    </w:p>
+    <w:p>
+      <w:pPr>
+        <w:pStyle w:val="Heading2"/>
+        <w:rPr>
+          <w:rStyle w:val="SectionNumber"/>
+        </w:rPr>
+      </w:pPr>
+    </w:p>
+    <w:p>
+      <w:pPr>
+        <w:pStyle w:val="Heading2"/>
+        <w:rPr>
+          <w:rStyle w:val="SectionNumber"/>
+        </w:rPr>
+      </w:pPr>
+    </w:p>
+    <w:p>
+      <w:pPr>
+        <w:rPr>
+          <w:rStyle w:val="SectionNumber"/>
+          <w:rFonts w:ascii="Avenir Next Medium" w:eastAsiaTheme="majorEastAsia" w:hAnsi="Avenir Next Medium" w:cstheme="majorBidi"/>
+          <w:bCs/>
+          <w:color w:val="000000" w:themeColor="text1"/>
+          <w:szCs w:val="28"/>
+        </w:rPr>
+      </w:pPr>
+      <w:r>
+        <w:rPr>
+          <w:rStyle w:val="SectionNumber"/>
+        </w:rPr>
+        <w:br w:type="page"/>
+      </w:r>
+    </w:p>
+    <w:p>
+      <w:pPr>
+        <w:pStyle w:val="Heading2"/>
+      </w:pPr>
+      <w:r>
+        <w:rPr>
+          <w:rStyle w:val="SectionNumber"/>
+        </w:rPr>
+        <w:lastRenderedPageBreak/>
         <w:t>2.2</w:t>
       </w:r>
       <w:r>
@@ -7996,7 +8052,6 @@
         <w:pStyle w:val="FirstParagraph"/>
       </w:pPr>
       <w:r>
-        <w:lastRenderedPageBreak/>
         <w:t>I will use Equation (4) to enable direct comparison with previous studies of the Menzerath-Altmann law in non-human animals (</w:t>
       </w:r>
       <w:hyperlink w:anchor="ref-stepanov_etal23">
@@ -8096,7 +8151,7 @@
         </m:r>
       </m:oMath>
       <w:r>
-        <w:t xml:space="preserve"> twice in (3) leads to fairly severe problems with multicollinearity (</w:t>
+        <w:t xml:space="preserve"> twice in Equation (3) leads to fairly severe problems with multicollinearity (</w:t>
       </w:r>
       <m:oMath>
         <m:acc>
@@ -8135,7 +8190,7 @@
         </m:r>
       </m:oMath>
       <w:r>
-        <w:t xml:space="preserve"> is usually the mean duration of elements within sequences, but I will follow (</w:t>
+        <w:t xml:space="preserve"> is usually the mean duration of elements within sequences, but I will use the full distribution of element durations within sequences (</w:t>
       </w:r>
       <w:hyperlink w:anchor="ref-youngblood24">
         <w:r>
@@ -8146,7 +8201,7 @@
         </w:r>
       </w:hyperlink>
       <w:r>
-        <w:t xml:space="preserve">) in using the full distribution of element durations within sequences. This leads to similar estimates of </w:t>
+        <w:t xml:space="preserve">). This leads to similar estimates of </w:t>
       </w:r>
       <m:oMath>
         <m:r>
@@ -8795,7 +8850,11 @@
         <w:pStyle w:val="FirstParagraph"/>
       </w:pPr>
       <w:r>
-        <w:t>Finally, I assessed broader cross-species trends in Menzerath’s law with expanded forms of Equation (5) and (6) applied to all species at once. Interactions between length and position and the following two features were added: (1) the group the species comes from, to determine whether the effect varies between Mysticetes and Odontocetes, and (2) the type of vocalization, to determine whether the effect is stronger for elements or intervals. Group and type were not added as separate fixed effects (outside of the interactions) because the z-scaling of duration within species removes species differences. Sequence and study were included as varying intercepts. The effect of sequence length on element/interval duration does not have significant phylogenetic signal (</w:t>
+        <w:t xml:space="preserve">Finally, I assessed broader cross-species trends in Menzerath’s law with expanded forms of Equation (5) and (6) applied to all species at once. Interactions between length and position and the following two features were added: (1) the group the species comes from, to determine whether the effect varies between Mysticetes and Odontocetes, and (2) the type of vocalization, to determine whether the effect is stronger for elements or intervals. Group and type were not added as separate fixed effects (outside of the interactions) because the z-scaling of duration within species removes species </w:t>
+      </w:r>
+      <w:r>
+        <w:lastRenderedPageBreak/>
+        <w:t>differences. Sequence and study were included as varying intercepts. The effect of sequence length on element/interval duration does not have significant phylogenetic signal (</w:t>
       </w:r>
       <m:oMath>
         <m:r>
@@ -8817,7 +8876,7 @@
         </m:r>
       </m:oMath>
       <w:r>
-        <w:t xml:space="preserve"> = 0.46), computed using the method of (</w:t>
+        <w:t xml:space="preserve"> = 0.46), computed using the method of Ives et al. (</w:t>
       </w:r>
       <w:hyperlink w:anchor="ref-ives_etal07">
         <w:r>
@@ -9125,10 +9184,13 @@
                   </m:e>
                 </m:d>
                 <m:r>
+                  <m:rPr>
+                    <m:sty m:val="p"/>
+                  </m:rPr>
                   <w:rPr>
                     <w:rFonts w:ascii="Cambria Math" w:hAnsi="Cambria Math"/>
                   </w:rPr>
-                  <m:t xml:space="preserve">                                          (7)</m:t>
+                  <m:t xml:space="preserve">                             (7)</m:t>
                 </m:r>
               </m:e>
             </m:mr>
@@ -9490,7 +9552,7 @@
                   <w:rPr>
                     <w:rFonts w:ascii="Cambria Math" w:hAnsi="Cambria Math"/>
                   </w:rPr>
-                  <m:t xml:space="preserve">                                         (8)</m:t>
+                  <m:t xml:space="preserve">                             (8)</m:t>
                 </m:r>
               </m:e>
             </m:mr>
@@ -9500,147 +9562,52 @@
     </w:p>
     <w:p>
       <w:pPr>
-        <w:pStyle w:val="Heading2"/>
-      </w:pPr>
-      <w:bookmarkStart w:id="6" w:name="note-about-null-models"/>
-      <w:bookmarkEnd w:id="5"/>
-      <w:r>
-        <w:rPr>
-          <w:rStyle w:val="SectionNumber"/>
-        </w:rPr>
-        <w:lastRenderedPageBreak/>
-        <w:t>2.4</w:t>
-      </w:r>
-      <w:r>
-        <w:tab/>
-        <w:t>Note About Null Models</w:t>
+        <w:pStyle w:val="FirstParagraph"/>
+      </w:pPr>
+      <w:r>
+        <w:t>I originally planned to compare the patterns in the real data with simulated data from a null model that is thought to account for production constraints (</w:t>
+      </w:r>
+      <w:hyperlink w:anchor="ref-james_etal21">
+        <w:r>
+          <w:rPr>
+            <w:rStyle w:val="Hyperlink"/>
+          </w:rPr>
+          <w:t>43</w:t>
+        </w:r>
+      </w:hyperlink>
+      <w:r>
+        <w:t>), as I recently did for house finch song (</w:t>
+      </w:r>
+      <w:hyperlink w:anchor="ref-youngblood24">
+        <w:r>
+          <w:rPr>
+            <w:rStyle w:val="Hyperlink"/>
+          </w:rPr>
+          <w:t>25</w:t>
+        </w:r>
+      </w:hyperlink>
+      <w:r>
+        <w:t xml:space="preserve">), but analyses of language data suggest that it is far too conservative of a null model. More details about this exploratory analysis can be found in the </w:t>
+      </w:r>
+      <w:hyperlink r:id="rId9">
+        <w:r>
+          <w:rPr>
+            <w:rStyle w:val="Hyperlink"/>
+          </w:rPr>
+          <w:t>Supplementary Information</w:t>
+        </w:r>
+      </w:hyperlink>
+      <w:r>
+        <w:t>.</w:t>
       </w:r>
     </w:p>
     <w:p>
       <w:pPr>
-        <w:pStyle w:val="FirstParagraph"/>
-      </w:pPr>
-      <w:r>
-        <w:t>(</w:t>
-      </w:r>
-      <w:hyperlink w:anchor="ref-james_etal21">
-        <w:r>
-          <w:rPr>
-            <w:rStyle w:val="Hyperlink"/>
-          </w:rPr>
-          <w:t>43</w:t>
-        </w:r>
-      </w:hyperlink>
-      <w:r>
-        <w:t>) recently found that Menzerath’s law can be detected in pseudorandom sequences of birdsong syllables that are forced to match the durations of real songs. (</w:t>
-      </w:r>
-      <w:hyperlink w:anchor="ref-james_etal21">
-        <w:r>
-          <w:rPr>
-            <w:rStyle w:val="Hyperlink"/>
-          </w:rPr>
-          <w:t>43</w:t>
-        </w:r>
-      </w:hyperlink>
-      <w:r>
-        <w:t>) interpret their model as approximating simple motor constraints, while stronger effects in the real data would indicate additional mechanisms (e.g., communicative efficiency through behavioral plasticity). I originally planned to compare the strength of Menzerath’s law in the real data with simulated data from the model of (</w:t>
-      </w:r>
-      <w:hyperlink w:anchor="ref-james_etal21">
-        <w:r>
-          <w:rPr>
-            <w:rStyle w:val="Hyperlink"/>
-          </w:rPr>
-          <w:t>43</w:t>
-        </w:r>
-      </w:hyperlink>
-      <w:r>
-        <w:t>), as I recently did for house finch song (</w:t>
-      </w:r>
-      <w:hyperlink w:anchor="ref-youngblood24">
-        <w:r>
-          <w:rPr>
-            <w:rStyle w:val="Hyperlink"/>
-          </w:rPr>
-          <w:t>25</w:t>
-        </w:r>
-      </w:hyperlink>
-      <w:r>
-        <w:t>), but analyses of language data suggest that it is far too conservative of a null model. 0 of the 51 of languages in the DoReCo dataset exhibit Menzerath’s law to a greater extent than simulated data. Even though many whale species exhibit Menzerath’s law to a greater extent than simulated data from the null model of (</w:t>
-      </w:r>
-      <w:hyperlink w:anchor="ref-james_etal21">
-        <w:r>
-          <w:rPr>
-            <w:rStyle w:val="Hyperlink"/>
-          </w:rPr>
-          <w:t>43</w:t>
-        </w:r>
-      </w:hyperlink>
-      <w:r>
-        <w:t>) (75%; 12 out of 16 species), I do not want to over-interpret this result given the pattern in the human data. Upon further reflection I think that the fundamental assumption of the model of (</w:t>
-      </w:r>
-      <w:hyperlink w:anchor="ref-james_etal21">
-        <w:r>
-          <w:rPr>
-            <w:rStyle w:val="Hyperlink"/>
-          </w:rPr>
-          <w:t>43</w:t>
-        </w:r>
-      </w:hyperlink>
-      <w:r>
-        <w:t>), that sequence durations are governed by motor constraints alone, is unlikely to apply to many species with more complex communication systems. In humpback whales and sperm whales, for example, there appears to be significant inter-individual variation in song and coda length depending on social context (</w:t>
-      </w:r>
-      <w:hyperlink w:anchor="ref-hersh_etal22">
-        <w:r>
-          <w:rPr>
-            <w:rStyle w:val="Hyperlink"/>
-          </w:rPr>
-          <w:t>21</w:t>
-        </w:r>
-      </w:hyperlink>
-      <w:r>
-        <w:t>,</w:t>
-      </w:r>
-      <w:hyperlink w:anchor="ref-mercado22">
-        <w:r>
-          <w:rPr>
-            <w:rStyle w:val="Hyperlink"/>
-          </w:rPr>
-          <w:t>61</w:t>
-        </w:r>
-      </w:hyperlink>
-      <w:r>
-        <w:t>). More details about the exploratory analysis using the model of (</w:t>
-      </w:r>
-      <w:hyperlink w:anchor="ref-james_etal21">
-        <w:r>
-          <w:rPr>
-            <w:rStyle w:val="Hyperlink"/>
-          </w:rPr>
-          <w:t>43</w:t>
-        </w:r>
-      </w:hyperlink>
-      <w:r>
-        <w:t xml:space="preserve">) can be found in the </w:t>
-      </w:r>
-      <w:hyperlink r:id="rId9">
-        <w:r>
-          <w:rPr>
-            <w:rStyle w:val="Hyperlink"/>
-          </w:rPr>
-          <w:t>Supplementary Information</w:t>
-        </w:r>
-      </w:hyperlink>
-      <w:r>
-        <w:t>.</w:t>
-      </w:r>
-    </w:p>
-    <w:p>
-      <w:pPr>
         <w:pStyle w:val="Heading1"/>
       </w:pPr>
-      <w:bookmarkStart w:id="7" w:name="results"/>
+      <w:bookmarkStart w:id="6" w:name="results"/>
       <w:bookmarkEnd w:id="1"/>
-      <w:bookmarkEnd w:id="6"/>
+      <w:bookmarkEnd w:id="5"/>
       <w:r>
         <w:rPr>
           <w:rStyle w:val="SectionNumber"/>
@@ -9680,6 +9647,57 @@
     </w:p>
     <w:p>
       <w:pPr>
+        <w:pStyle w:val="BodyText"/>
+      </w:pPr>
+      <w:r>
+        <w:t xml:space="preserve">Interestingly, the North Pacific right whales have four distinct clusters of sequences in Figure 1, which directly correspond to the four song types identified by </w:t>
+      </w:r>
+      <w:proofErr w:type="spellStart"/>
+      <w:r>
+        <w:t>Crance</w:t>
+      </w:r>
+      <w:proofErr w:type="spellEnd"/>
+      <w:r>
+        <w:t xml:space="preserve"> et al. (</w:t>
+      </w:r>
+      <w:hyperlink w:anchor="ref-crance_etal19">
+        <w:r>
+          <w:rPr>
+            <w:rStyle w:val="Hyperlink"/>
+          </w:rPr>
+          <w:t>10</w:t>
+        </w:r>
+      </w:hyperlink>
+      <w:r>
+        <w:t xml:space="preserve">). The strong positive relationship between sequence length and element duration appears to be driven by the distribution of these clusters. </w:t>
+      </w:r>
+      <w:proofErr w:type="spellStart"/>
+      <w:r>
+        <w:t>Menzerath’s</w:t>
+      </w:r>
+      <w:proofErr w:type="spellEnd"/>
+      <w:r>
+        <w:t xml:space="preserve"> law makes no predictions about different categories of sequences, but it is worth noting that when Equation (5) is computed separately on each song type the results vary (GS1-PF estimate: -0.11, 95% CI: [-0.17, -0.05]; GS4-DG estimate: 0.01, 95% CI: [-0.03, 0.04]; GS3-PU estimate: -0.03, 95% CI: [-0.05, 0]; GS2-TP estimate: 0.06, 95% CI: [0.04, 0.08]).</w:t>
+      </w:r>
+    </w:p>
+    <w:p>
+      <w:pPr>
+        <w:pStyle w:val="BodyText"/>
+      </w:pPr>
+      <w:r>
+        <w:t xml:space="preserve">For humpback and killer whales, I also assessed </w:t>
+      </w:r>
+      <w:proofErr w:type="spellStart"/>
+      <w:r>
+        <w:t>Menzerath’s</w:t>
+      </w:r>
+      <w:proofErr w:type="spellEnd"/>
+      <w:r>
+        <w:t xml:space="preserve"> law using data from a higher level of analysis. In humpback whales, I found that the length of songs negatively predicted the duration of phrases (estimate = -0.25, 95% CI: [0.065, 0.377]), similar to the pattern for notes within phrases. Interestingly, in killer whales I found that the length of call sequences negatively predicted the duration of calls (estimate = -0.043, 95% CI: [-0.082, -0.004]), even though the situation is reversed for elements within calls.</w:t>
+      </w:r>
+    </w:p>
+    <w:p>
+      <w:pPr>
         <w:pStyle w:val="CaptionedFigure"/>
       </w:pPr>
       <w:r>
@@ -9688,16 +9706,16 @@
         </w:rPr>
         <w:lastRenderedPageBreak/>
         <w:drawing>
-          <wp:inline distT="0" distB="0" distL="0" distR="0" wp14:anchorId="080D6C58" wp14:editId="06020F57">
+          <wp:inline distT="0" distB="0" distL="0" distR="0" wp14:anchorId="77BB2AD9" wp14:editId="6267AF94">
             <wp:extent cx="4754880" cy="5547360"/>
             <wp:effectExtent l="0" t="0" r="0" b="0"/>
-            <wp:docPr id="31" name="Picture" descr="Figure 1: The baleen whale (Mysticete) species included in the study (left), alongside the distribution of element/interval durations and sequence lengths (middle) and the slope of Menzerath’s law (right). Each point in the distribution plots (middle) marks the mean duration of elements/intervals, but the slopes on the right were computed from the full set of elements/intervals. The bars in the slope plots (right) mark the 95% confidence intervals around the point estimates."/>
+            <wp:docPr id="30" name="Picture" descr="Figure 1: The baleen whale (Mysticete) species included in the study (left), alongside the distribution of element/interval durations and sequence lengths (middle) and the slope of Menzerath’s law (right). Each point in the distribution plots (middle) marks the mean duration of elements/intervals, but the slopes on the right were computed from the full set of elements/intervals. The bars in the slope plots (right) mark the 95% confidence intervals around the point estimates."/>
             <wp:cNvGraphicFramePr/>
             <a:graphic xmlns:a="http://schemas.openxmlformats.org/drawingml/2006/main">
               <a:graphicData uri="http://schemas.openxmlformats.org/drawingml/2006/picture">
                 <pic:pic xmlns:pic="http://schemas.openxmlformats.org/drawingml/2006/picture">
                   <pic:nvPicPr>
-                    <pic:cNvPr id="32" name="Picture" descr="plots/myst_phylo.png"/>
+                    <pic:cNvPr id="31" name="Picture" descr="plots/myst_phylo.png"/>
                     <pic:cNvPicPr>
                       <a:picLocks noChangeAspect="1" noChangeArrowheads="1"/>
                     </pic:cNvPicPr>
@@ -9734,37 +9752,10 @@
       <w:pPr>
         <w:pStyle w:val="ImageCaption"/>
       </w:pPr>
-      <w:bookmarkStart w:id="8" w:name="fig:figure-myst-plot"/>
-      <w:bookmarkEnd w:id="8"/>
+      <w:bookmarkStart w:id="7" w:name="fig:figure-myst-plot"/>
+      <w:bookmarkEnd w:id="7"/>
       <w:r>
         <w:t>Figure 1: The baleen whale (Mysticete) species included in the study (left), alongside the distribution of element/interval durations and sequence lengths (middle) and the slope of Menzerath’s law (right). Each point in the distribution plots (middle) marks the mean duration of elements/intervals, but the slopes on the right were computed from the full set of elements/intervals. The bars in the slope plots (right) mark the 95% confidence intervals around the point estimates.</w:t>
-      </w:r>
-    </w:p>
-    <w:p>
-      <w:pPr>
-        <w:pStyle w:val="BodyText"/>
-      </w:pPr>
-      <w:r>
-        <w:t>Interestingly, the North Pacific right whales have four distinct clusters of sequences in Figure 1, which directly correspond to the four song types identified by (</w:t>
-      </w:r>
-      <w:hyperlink w:anchor="ref-crance_etal19">
-        <w:r>
-          <w:rPr>
-            <w:rStyle w:val="Hyperlink"/>
-          </w:rPr>
-          <w:t>10</w:t>
-        </w:r>
-      </w:hyperlink>
-      <w:r>
-        <w:t>). The strong positive relationship between sequence length and element duration appears to be driven by the distribution of these clusters. Menzerath’s law makes no predictions about different categories of sequences, but it is worth noting that when Equation (5) is computed separately on each song type the results vary (GS1-PF estimate: -0.11, 95% CI: [-0.17, -0.05]; GS4-DG estimate: 0.01, 95% CI: [-0.03, 0.04]; GS3-PU estimate: -0.03, 95% CI: [-0.05, 0]; GS2-TP estimate: 0.06, 95% CI: [0.04, 0.08]).</w:t>
-      </w:r>
-    </w:p>
-    <w:p>
-      <w:pPr>
-        <w:pStyle w:val="BodyText"/>
-      </w:pPr>
-      <w:r>
-        <w:t>For humpback and killer whales, I also assessed Menzerath’s law using data from a higher level of analysis. In humpback whales, I found that the length of songs negatively predicted the duration of phrases (estimate = -0.25, 95% CI: [0.065, 0.377]), similar to the pattern for notes within phrases. Interestingly, in killer whales I found that the length of call sequences negatively predicted the duration of calls (estimate = -0.043, 95% CI: [-0.082, -0.004]), even though the situation is reversed for elements within calls.</w:t>
       </w:r>
     </w:p>
     <w:p>
@@ -9777,16 +9768,16 @@
         </w:rPr>
         <w:lastRenderedPageBreak/>
         <w:drawing>
-          <wp:inline distT="0" distB="0" distL="0" distR="0" wp14:anchorId="18133CE3" wp14:editId="35139534">
+          <wp:inline distT="0" distB="0" distL="0" distR="0" wp14:anchorId="3EC7BE92" wp14:editId="0FE6BFE8">
             <wp:extent cx="4754880" cy="7132320"/>
             <wp:effectExtent l="0" t="0" r="0" b="0"/>
-            <wp:docPr id="35" name="Picture" descr="Figure 2: The toothed whale (Odontocete) species included in the study (left), alongside the distribution of element/interval durations and sequence lengths (middle) and the slope of Menzerath’s law (right). Each point in the distribution plots (middle) marks the mean duration of elements/intervals, but the slopes on the right were computed from the full set of elements/intervals. The bars in the slope plots (right) mark the 95% confidence intervals around the point estimates."/>
+            <wp:docPr id="34" name="Picture" descr="Figure 2: The toothed whale (Odontocete) species included in the study (left), alongside the distribution of element/interval durations and sequence lengths (middle) and the slope of Menzerath’s law (right). Each point in the distribution plots (middle) marks the mean duration of elements/intervals, but the slopes on the right were computed from the full set of elements/intervals. The bars in the slope plots (right) mark the 95% confidence intervals around the point estimates."/>
             <wp:cNvGraphicFramePr/>
             <a:graphic xmlns:a="http://schemas.openxmlformats.org/drawingml/2006/main">
               <a:graphicData uri="http://schemas.openxmlformats.org/drawingml/2006/picture">
                 <pic:pic xmlns:pic="http://schemas.openxmlformats.org/drawingml/2006/picture">
                   <pic:nvPicPr>
-                    <pic:cNvPr id="36" name="Picture" descr="plots/odon_phylo.png"/>
+                    <pic:cNvPr id="35" name="Picture" descr="plots/odon_phylo.png"/>
                     <pic:cNvPicPr>
                       <a:picLocks noChangeAspect="1" noChangeArrowheads="1"/>
                     </pic:cNvPicPr>
@@ -9823,8 +9814,8 @@
       <w:pPr>
         <w:pStyle w:val="ImageCaption"/>
       </w:pPr>
-      <w:bookmarkStart w:id="9" w:name="fig:figure-odon-plot"/>
-      <w:bookmarkEnd w:id="9"/>
+      <w:bookmarkStart w:id="8" w:name="fig:figure-odon-plot"/>
+      <w:bookmarkEnd w:id="8"/>
       <w:r>
         <w:t>Figure 2: The toothed whale (Odontocete) species included in the study (left), alongside the distribution of element/interval durations and sequence lengths (middle) and the slope of Menzerath’s law (right). Each point in the distribution plots (middle) marks the mean duration of elements/intervals, but the slopes on the right were computed from the full set of elements/intervals. The bars in the slope plots (right) mark the 95% confidence intervals around the point estimates.</w:t>
       </w:r>
@@ -9888,16 +9879,16 @@
           <w:noProof/>
         </w:rPr>
         <w:drawing>
-          <wp:inline distT="0" distB="0" distL="0" distR="0" wp14:anchorId="4B4FBC70" wp14:editId="4CFCF8A4">
+          <wp:inline distT="0" distB="0" distL="0" distR="0" wp14:anchorId="225CEB18" wp14:editId="61B3B9F4">
             <wp:extent cx="5943600" cy="4457700"/>
             <wp:effectExtent l="0" t="0" r="0" b="0"/>
-            <wp:docPr id="39" name="Picture" descr="Figure 3: The 95% confidence intervals for the effect of sequence length (top; computed from Equation (5)) and position (bottom; computed from Equation (6)) on element/interval duration for the 16 whale species and 51 human languages. The human language data are comprised of phonemes within words."/>
+            <wp:docPr id="38" name="Picture" descr="Figure 3: The 95% confidence intervals for the effect of sequence length (top; computed from Equation (5)) and position (bottom; computed from Equation (6)) on element/interval duration for the 16 whale species and 51 human languages. The human language data are comprised of phonemes within words."/>
             <wp:cNvGraphicFramePr/>
             <a:graphic xmlns:a="http://schemas.openxmlformats.org/drawingml/2006/main">
               <a:graphicData uri="http://schemas.openxmlformats.org/drawingml/2006/picture">
                 <pic:pic xmlns:pic="http://schemas.openxmlformats.org/drawingml/2006/picture">
                   <pic:nvPicPr>
-                    <pic:cNvPr id="40" name="Picture" descr="plots/word_level_effects.png"/>
+                    <pic:cNvPr id="39" name="Picture" descr="plots/word_level_effects.png"/>
                     <pic:cNvPicPr>
                       <a:picLocks noChangeAspect="1" noChangeArrowheads="1"/>
                     </pic:cNvPicPr>
@@ -9934,8 +9925,8 @@
       <w:pPr>
         <w:pStyle w:val="ImageCaption"/>
       </w:pPr>
-      <w:bookmarkStart w:id="10" w:name="fig:figure-word-effects"/>
-      <w:bookmarkEnd w:id="10"/>
+      <w:bookmarkStart w:id="9" w:name="fig:figure-word-effects"/>
+      <w:bookmarkEnd w:id="9"/>
       <w:r>
         <w:t>Figure 3: The 95% confidence intervals for the effect of sequence length (top; computed from Equation (5)) and position (bottom; computed from Equation (6)) on element/interval duration for the 16 whale species and 51 human languages. The human language data are comprised of phonemes within words.</w:t>
       </w:r>
@@ -9967,8 +9958,8 @@
       <w:pPr>
         <w:pStyle w:val="TableCaption"/>
       </w:pPr>
-      <w:bookmarkStart w:id="11" w:name="tab:all-species-table"/>
-      <w:bookmarkEnd w:id="11"/>
+      <w:bookmarkStart w:id="10" w:name="tab:all-species-table"/>
+      <w:bookmarkEnd w:id="10"/>
       <w:r>
         <w:t>Table 2: The estimated effect of each predictor and interaction (indented and marked with :) on the duration of elements in sequences. Length is the sequence length (in number of elements), position is the normalized position of each element in the sequence, group is whether the species is a baleen (0) or toothed (1) whale, and type is whether the data are comprised of elements (0) or intervals (1). 2.5% and 97.5% denote the lower and upper bounds of the 95% confidence intervals. Asterisks mark 95% CIs that do not overlap zero, interpreted here as evidence for a strong effect.</w:t>
       </w:r>
@@ -9980,7 +9971,7 @@
         <w:tblLook w:val="0420" w:firstRow="1" w:lastRow="0" w:firstColumn="0" w:lastColumn="0" w:noHBand="0" w:noVBand="1"/>
       </w:tblPr>
       <w:tblGrid>
-        <w:gridCol w:w="1437"/>
+        <w:gridCol w:w="1067"/>
         <w:gridCol w:w="713"/>
         <w:gridCol w:w="682"/>
         <w:gridCol w:w="700"/>
@@ -9988,7 +9979,6 @@
       </w:tblGrid>
       <w:tr>
         <w:trPr>
-          <w:trHeight w:val="216"/>
           <w:tblHeader/>
           <w:jc w:val="center"/>
         </w:trPr>
@@ -10021,13 +10011,14 @@
               <w:spacing w:before="20" w:after="20"/>
               <w:ind w:left="100" w:right="100"/>
               <w:rPr>
-                <w:sz w:val="20"/>
-                <w:szCs w:val="20"/>
-              </w:rPr>
-            </w:pPr>
-            <w:r>
-              <w:rPr>
-                <w:rFonts w:ascii="Garamond" w:eastAsia="Helvetica" w:hAnsi="Helvetica" w:cs="Helvetica"/>
+                <w:rFonts w:ascii="Garamond" w:hAnsi="Garamond"/>
+                <w:sz w:val="20"/>
+                <w:szCs w:val="20"/>
+              </w:rPr>
+            </w:pPr>
+            <w:r>
+              <w:rPr>
+                <w:rFonts w:ascii="Garamond" w:eastAsia="Helvetica" w:hAnsi="Garamond" w:cs="Helvetica"/>
                 <w:b/>
                 <w:color w:val="000000"/>
                 <w:sz w:val="20"/>
@@ -10067,13 +10058,14 @@
               <w:ind w:left="100" w:right="100"/>
               <w:jc w:val="right"/>
               <w:rPr>
-                <w:sz w:val="20"/>
-                <w:szCs w:val="20"/>
-              </w:rPr>
-            </w:pPr>
-            <w:r>
-              <w:rPr>
-                <w:rFonts w:ascii="Garamond" w:eastAsia="Helvetica" w:hAnsi="Helvetica" w:cs="Helvetica"/>
+                <w:rFonts w:ascii="Garamond" w:hAnsi="Garamond"/>
+                <w:sz w:val="20"/>
+                <w:szCs w:val="20"/>
+              </w:rPr>
+            </w:pPr>
+            <w:r>
+              <w:rPr>
+                <w:rFonts w:ascii="Garamond" w:eastAsia="Helvetica" w:hAnsi="Garamond" w:cs="Helvetica"/>
                 <w:b/>
                 <w:color w:val="000000"/>
                 <w:sz w:val="20"/>
@@ -10113,13 +10105,14 @@
               <w:ind w:left="100" w:right="100"/>
               <w:jc w:val="right"/>
               <w:rPr>
-                <w:sz w:val="20"/>
-                <w:szCs w:val="20"/>
-              </w:rPr>
-            </w:pPr>
-            <w:r>
-              <w:rPr>
-                <w:rFonts w:ascii="Garamond" w:eastAsia="Helvetica" w:hAnsi="Helvetica" w:cs="Helvetica"/>
+                <w:rFonts w:ascii="Garamond" w:hAnsi="Garamond"/>
+                <w:sz w:val="20"/>
+                <w:szCs w:val="20"/>
+              </w:rPr>
+            </w:pPr>
+            <w:r>
+              <w:rPr>
+                <w:rFonts w:ascii="Garamond" w:eastAsia="Helvetica" w:hAnsi="Garamond" w:cs="Helvetica"/>
                 <w:b/>
                 <w:color w:val="000000"/>
                 <w:sz w:val="20"/>
@@ -10159,13 +10152,14 @@
               <w:ind w:left="100" w:right="100"/>
               <w:jc w:val="right"/>
               <w:rPr>
-                <w:sz w:val="20"/>
-                <w:szCs w:val="20"/>
-              </w:rPr>
-            </w:pPr>
-            <w:r>
-              <w:rPr>
-                <w:rFonts w:ascii="Garamond" w:eastAsia="Helvetica" w:hAnsi="Helvetica" w:cs="Helvetica"/>
+                <w:rFonts w:ascii="Garamond" w:hAnsi="Garamond"/>
+                <w:sz w:val="20"/>
+                <w:szCs w:val="20"/>
+              </w:rPr>
+            </w:pPr>
+            <w:r>
+              <w:rPr>
+                <w:rFonts w:ascii="Garamond" w:eastAsia="Helvetica" w:hAnsi="Garamond" w:cs="Helvetica"/>
                 <w:b/>
                 <w:color w:val="000000"/>
                 <w:sz w:val="20"/>
@@ -10204,13 +10198,14 @@
               <w:spacing w:before="20" w:after="20"/>
               <w:ind w:left="100" w:right="100"/>
               <w:rPr>
-                <w:sz w:val="20"/>
-                <w:szCs w:val="20"/>
-              </w:rPr>
-            </w:pPr>
-            <w:r>
-              <w:rPr>
-                <w:rFonts w:ascii="Garamond" w:eastAsia="Helvetica" w:hAnsi="Helvetica" w:cs="Helvetica"/>
+                <w:rFonts w:ascii="Garamond" w:hAnsi="Garamond"/>
+                <w:sz w:val="20"/>
+                <w:szCs w:val="20"/>
+              </w:rPr>
+            </w:pPr>
+            <w:r>
+              <w:rPr>
+                <w:rFonts w:ascii="Garamond" w:eastAsia="Helvetica" w:hAnsi="Garamond" w:cs="Helvetica"/>
                 <w:b/>
                 <w:color w:val="000000"/>
                 <w:sz w:val="20"/>
@@ -10223,7 +10218,6 @@
       </w:tr>
       <w:tr>
         <w:trPr>
-          <w:trHeight w:val="216"/>
           <w:jc w:val="center"/>
         </w:trPr>
         <w:tc>
@@ -10255,13 +10249,14 @@
               <w:spacing w:before="20" w:after="20"/>
               <w:ind w:left="100" w:right="100"/>
               <w:rPr>
-                <w:sz w:val="20"/>
-                <w:szCs w:val="20"/>
-              </w:rPr>
-            </w:pPr>
-            <w:r>
-              <w:rPr>
-                <w:rFonts w:ascii="Garamond" w:eastAsia="Helvetica" w:hAnsi="Helvetica" w:cs="Helvetica"/>
+                <w:rFonts w:ascii="Garamond" w:hAnsi="Garamond"/>
+                <w:sz w:val="20"/>
+                <w:szCs w:val="20"/>
+              </w:rPr>
+            </w:pPr>
+            <w:r>
+              <w:rPr>
+                <w:rFonts w:ascii="Garamond" w:eastAsia="Helvetica" w:hAnsi="Garamond" w:cs="Helvetica"/>
                 <w:color w:val="000000"/>
                 <w:sz w:val="20"/>
                 <w:szCs w:val="20"/>
@@ -10300,13 +10295,14 @@
               <w:ind w:left="100" w:right="100"/>
               <w:jc w:val="right"/>
               <w:rPr>
-                <w:sz w:val="20"/>
-                <w:szCs w:val="20"/>
-              </w:rPr>
-            </w:pPr>
-            <w:r>
-              <w:rPr>
-                <w:rFonts w:ascii="Garamond" w:eastAsia="Helvetica" w:hAnsi="Helvetica" w:cs="Helvetica"/>
+                <w:rFonts w:ascii="Garamond" w:hAnsi="Garamond"/>
+                <w:sz w:val="20"/>
+                <w:szCs w:val="20"/>
+              </w:rPr>
+            </w:pPr>
+            <w:r>
+              <w:rPr>
+                <w:rFonts w:ascii="Garamond" w:eastAsia="Helvetica" w:hAnsi="Garamond" w:cs="Helvetica"/>
                 <w:color w:val="000000"/>
                 <w:sz w:val="20"/>
                 <w:szCs w:val="20"/>
@@ -10345,13 +10341,14 @@
               <w:ind w:left="100" w:right="100"/>
               <w:jc w:val="right"/>
               <w:rPr>
-                <w:sz w:val="20"/>
-                <w:szCs w:val="20"/>
-              </w:rPr>
-            </w:pPr>
-            <w:r>
-              <w:rPr>
-                <w:rFonts w:ascii="Garamond" w:eastAsia="Helvetica" w:hAnsi="Helvetica" w:cs="Helvetica"/>
+                <w:rFonts w:ascii="Garamond" w:hAnsi="Garamond"/>
+                <w:sz w:val="20"/>
+                <w:szCs w:val="20"/>
+              </w:rPr>
+            </w:pPr>
+            <w:r>
+              <w:rPr>
+                <w:rFonts w:ascii="Garamond" w:eastAsia="Helvetica" w:hAnsi="Garamond" w:cs="Helvetica"/>
                 <w:color w:val="000000"/>
                 <w:sz w:val="20"/>
                 <w:szCs w:val="20"/>
@@ -10390,13 +10387,14 @@
               <w:ind w:left="100" w:right="100"/>
               <w:jc w:val="right"/>
               <w:rPr>
-                <w:sz w:val="20"/>
-                <w:szCs w:val="20"/>
-              </w:rPr>
-            </w:pPr>
-            <w:r>
-              <w:rPr>
-                <w:rFonts w:ascii="Garamond" w:eastAsia="Helvetica" w:hAnsi="Helvetica" w:cs="Helvetica"/>
+                <w:rFonts w:ascii="Garamond" w:hAnsi="Garamond"/>
+                <w:sz w:val="20"/>
+                <w:szCs w:val="20"/>
+              </w:rPr>
+            </w:pPr>
+            <w:r>
+              <w:rPr>
+                <w:rFonts w:ascii="Garamond" w:eastAsia="Helvetica" w:hAnsi="Garamond" w:cs="Helvetica"/>
                 <w:color w:val="000000"/>
                 <w:sz w:val="20"/>
                 <w:szCs w:val="20"/>
@@ -10434,13 +10432,14 @@
               <w:spacing w:before="20" w:after="20"/>
               <w:ind w:left="100" w:right="100"/>
               <w:rPr>
-                <w:sz w:val="20"/>
-                <w:szCs w:val="20"/>
-              </w:rPr>
-            </w:pPr>
-            <w:r>
-              <w:rPr>
-                <w:rFonts w:ascii="Garamond" w:eastAsia="Helvetica" w:hAnsi="Helvetica" w:cs="Helvetica"/>
+                <w:rFonts w:ascii="Garamond" w:hAnsi="Garamond"/>
+                <w:sz w:val="20"/>
+                <w:szCs w:val="20"/>
+              </w:rPr>
+            </w:pPr>
+            <w:r>
+              <w:rPr>
+                <w:rFonts w:ascii="Garamond" w:eastAsia="Helvetica" w:hAnsi="Garamond" w:cs="Helvetica"/>
                 <w:color w:val="000000"/>
                 <w:sz w:val="20"/>
                 <w:szCs w:val="20"/>
@@ -10452,7 +10451,6 @@
       </w:tr>
       <w:tr>
         <w:trPr>
-          <w:trHeight w:val="216"/>
           <w:jc w:val="center"/>
         </w:trPr>
         <w:tc>
@@ -10484,18 +10482,27 @@
               <w:spacing w:before="20" w:after="20"/>
               <w:ind w:left="100" w:right="100"/>
               <w:rPr>
-                <w:sz w:val="20"/>
-                <w:szCs w:val="20"/>
-              </w:rPr>
-            </w:pPr>
-            <w:r>
-              <w:rPr>
-                <w:rFonts w:ascii="Garamond" w:eastAsia="Helvetica" w:hAnsi="Helvetica" w:cs="Helvetica"/>
-                <w:color w:val="000000"/>
-                <w:sz w:val="20"/>
-                <w:szCs w:val="20"/>
-              </w:rPr>
-              <w:tab/>
+                <w:rFonts w:ascii="Garamond" w:hAnsi="Garamond"/>
+                <w:sz w:val="20"/>
+                <w:szCs w:val="20"/>
+              </w:rPr>
+            </w:pPr>
+            <w:r>
+              <w:rPr>
+                <w:rFonts w:ascii="Garamond" w:eastAsia="Helvetica" w:hAnsi="Garamond" w:cs="Helvetica"/>
+                <w:color w:val="000000"/>
+                <w:sz w:val="20"/>
+                <w:szCs w:val="20"/>
+              </w:rPr>
+              <w:t xml:space="preserve">     </w:t>
+            </w:r>
+            <w:r>
+              <w:rPr>
+                <w:rFonts w:ascii="Garamond" w:eastAsia="Helvetica" w:hAnsi="Garamond" w:cs="Helvetica"/>
+                <w:color w:val="000000"/>
+                <w:sz w:val="20"/>
+                <w:szCs w:val="20"/>
+              </w:rPr>
               <w:t>: Group</w:t>
             </w:r>
           </w:p>
@@ -10530,13 +10537,14 @@
               <w:ind w:left="100" w:right="100"/>
               <w:jc w:val="right"/>
               <w:rPr>
-                <w:sz w:val="20"/>
-                <w:szCs w:val="20"/>
-              </w:rPr>
-            </w:pPr>
-            <w:r>
-              <w:rPr>
-                <w:rFonts w:ascii="Garamond" w:eastAsia="Helvetica" w:hAnsi="Helvetica" w:cs="Helvetica"/>
+                <w:rFonts w:ascii="Garamond" w:hAnsi="Garamond"/>
+                <w:sz w:val="20"/>
+                <w:szCs w:val="20"/>
+              </w:rPr>
+            </w:pPr>
+            <w:r>
+              <w:rPr>
+                <w:rFonts w:ascii="Garamond" w:eastAsia="Helvetica" w:hAnsi="Garamond" w:cs="Helvetica"/>
                 <w:color w:val="000000"/>
                 <w:sz w:val="20"/>
                 <w:szCs w:val="20"/>
@@ -10575,13 +10583,14 @@
               <w:ind w:left="100" w:right="100"/>
               <w:jc w:val="right"/>
               <w:rPr>
-                <w:sz w:val="20"/>
-                <w:szCs w:val="20"/>
-              </w:rPr>
-            </w:pPr>
-            <w:r>
-              <w:rPr>
-                <w:rFonts w:ascii="Garamond" w:eastAsia="Helvetica" w:hAnsi="Helvetica" w:cs="Helvetica"/>
+                <w:rFonts w:ascii="Garamond" w:hAnsi="Garamond"/>
+                <w:sz w:val="20"/>
+                <w:szCs w:val="20"/>
+              </w:rPr>
+            </w:pPr>
+            <w:r>
+              <w:rPr>
+                <w:rFonts w:ascii="Garamond" w:eastAsia="Helvetica" w:hAnsi="Garamond" w:cs="Helvetica"/>
                 <w:color w:val="000000"/>
                 <w:sz w:val="20"/>
                 <w:szCs w:val="20"/>
@@ -10620,13 +10629,14 @@
               <w:ind w:left="100" w:right="100"/>
               <w:jc w:val="right"/>
               <w:rPr>
-                <w:sz w:val="20"/>
-                <w:szCs w:val="20"/>
-              </w:rPr>
-            </w:pPr>
-            <w:r>
-              <w:rPr>
-                <w:rFonts w:ascii="Garamond" w:eastAsia="Helvetica" w:hAnsi="Helvetica" w:cs="Helvetica"/>
+                <w:rFonts w:ascii="Garamond" w:hAnsi="Garamond"/>
+                <w:sz w:val="20"/>
+                <w:szCs w:val="20"/>
+              </w:rPr>
+            </w:pPr>
+            <w:r>
+              <w:rPr>
+                <w:rFonts w:ascii="Garamond" w:eastAsia="Helvetica" w:hAnsi="Garamond" w:cs="Helvetica"/>
                 <w:color w:val="000000"/>
                 <w:sz w:val="20"/>
                 <w:szCs w:val="20"/>
@@ -10662,8 +10672,9 @@
                 <w:right w:val="none" w:sz="0" w:space="0" w:color="000000"/>
               </w:pBdr>
               <w:spacing w:before="20" w:after="20"/>
-              <w:ind w:right="100"/>
-              <w:rPr>
+              <w:ind w:left="100" w:right="100"/>
+              <w:rPr>
+                <w:rFonts w:ascii="Garamond" w:hAnsi="Garamond"/>
                 <w:sz w:val="20"/>
                 <w:szCs w:val="20"/>
               </w:rPr>
@@ -10673,7 +10684,6 @@
       </w:tr>
       <w:tr>
         <w:trPr>
-          <w:trHeight w:val="216"/>
           <w:jc w:val="center"/>
         </w:trPr>
         <w:tc>
@@ -10705,18 +10715,27 @@
               <w:spacing w:before="20" w:after="20"/>
               <w:ind w:left="100" w:right="100"/>
               <w:rPr>
-                <w:sz w:val="20"/>
-                <w:szCs w:val="20"/>
-              </w:rPr>
-            </w:pPr>
-            <w:r>
-              <w:rPr>
-                <w:rFonts w:ascii="Garamond" w:eastAsia="Helvetica" w:hAnsi="Helvetica" w:cs="Helvetica"/>
-                <w:color w:val="000000"/>
-                <w:sz w:val="20"/>
-                <w:szCs w:val="20"/>
-              </w:rPr>
-              <w:tab/>
+                <w:rFonts w:ascii="Garamond" w:hAnsi="Garamond"/>
+                <w:sz w:val="20"/>
+                <w:szCs w:val="20"/>
+              </w:rPr>
+            </w:pPr>
+            <w:r>
+              <w:rPr>
+                <w:rFonts w:ascii="Garamond" w:eastAsia="Helvetica" w:hAnsi="Garamond" w:cs="Helvetica"/>
+                <w:color w:val="000000"/>
+                <w:sz w:val="20"/>
+                <w:szCs w:val="20"/>
+              </w:rPr>
+              <w:t xml:space="preserve">     </w:t>
+            </w:r>
+            <w:r>
+              <w:rPr>
+                <w:rFonts w:ascii="Garamond" w:eastAsia="Helvetica" w:hAnsi="Garamond" w:cs="Helvetica"/>
+                <w:color w:val="000000"/>
+                <w:sz w:val="20"/>
+                <w:szCs w:val="20"/>
+              </w:rPr>
               <w:t>: Type</w:t>
             </w:r>
           </w:p>
@@ -10751,13 +10770,14 @@
               <w:ind w:left="100" w:right="100"/>
               <w:jc w:val="right"/>
               <w:rPr>
-                <w:sz w:val="20"/>
-                <w:szCs w:val="20"/>
-              </w:rPr>
-            </w:pPr>
-            <w:r>
-              <w:rPr>
-                <w:rFonts w:ascii="Garamond" w:eastAsia="Helvetica" w:hAnsi="Helvetica" w:cs="Helvetica"/>
+                <w:rFonts w:ascii="Garamond" w:hAnsi="Garamond"/>
+                <w:sz w:val="20"/>
+                <w:szCs w:val="20"/>
+              </w:rPr>
+            </w:pPr>
+            <w:r>
+              <w:rPr>
+                <w:rFonts w:ascii="Garamond" w:eastAsia="Helvetica" w:hAnsi="Garamond" w:cs="Helvetica"/>
                 <w:color w:val="000000"/>
                 <w:sz w:val="20"/>
                 <w:szCs w:val="20"/>
@@ -10796,13 +10816,14 @@
               <w:ind w:left="100" w:right="100"/>
               <w:jc w:val="right"/>
               <w:rPr>
-                <w:sz w:val="20"/>
-                <w:szCs w:val="20"/>
-              </w:rPr>
-            </w:pPr>
-            <w:r>
-              <w:rPr>
-                <w:rFonts w:ascii="Garamond" w:eastAsia="Helvetica" w:hAnsi="Helvetica" w:cs="Helvetica"/>
+                <w:rFonts w:ascii="Garamond" w:hAnsi="Garamond"/>
+                <w:sz w:val="20"/>
+                <w:szCs w:val="20"/>
+              </w:rPr>
+            </w:pPr>
+            <w:r>
+              <w:rPr>
+                <w:rFonts w:ascii="Garamond" w:eastAsia="Helvetica" w:hAnsi="Garamond" w:cs="Helvetica"/>
                 <w:color w:val="000000"/>
                 <w:sz w:val="20"/>
                 <w:szCs w:val="20"/>
@@ -10841,13 +10862,14 @@
               <w:ind w:left="100" w:right="100"/>
               <w:jc w:val="right"/>
               <w:rPr>
-                <w:sz w:val="20"/>
-                <w:szCs w:val="20"/>
-              </w:rPr>
-            </w:pPr>
-            <w:r>
-              <w:rPr>
-                <w:rFonts w:ascii="Garamond" w:eastAsia="Helvetica" w:hAnsi="Helvetica" w:cs="Helvetica"/>
+                <w:rFonts w:ascii="Garamond" w:hAnsi="Garamond"/>
+                <w:sz w:val="20"/>
+                <w:szCs w:val="20"/>
+              </w:rPr>
+            </w:pPr>
+            <w:r>
+              <w:rPr>
+                <w:rFonts w:ascii="Garamond" w:eastAsia="Helvetica" w:hAnsi="Garamond" w:cs="Helvetica"/>
                 <w:color w:val="000000"/>
                 <w:sz w:val="20"/>
                 <w:szCs w:val="20"/>
@@ -10885,13 +10907,14 @@
               <w:spacing w:before="20" w:after="20"/>
               <w:ind w:left="100" w:right="100"/>
               <w:rPr>
-                <w:sz w:val="20"/>
-                <w:szCs w:val="20"/>
-              </w:rPr>
-            </w:pPr>
-            <w:r>
-              <w:rPr>
-                <w:rFonts w:ascii="Garamond" w:eastAsia="Helvetica" w:hAnsi="Helvetica" w:cs="Helvetica"/>
+                <w:rFonts w:ascii="Garamond" w:hAnsi="Garamond"/>
+                <w:sz w:val="20"/>
+                <w:szCs w:val="20"/>
+              </w:rPr>
+            </w:pPr>
+            <w:r>
+              <w:rPr>
+                <w:rFonts w:ascii="Garamond" w:eastAsia="Helvetica" w:hAnsi="Garamond" w:cs="Helvetica"/>
                 <w:color w:val="000000"/>
                 <w:sz w:val="20"/>
                 <w:szCs w:val="20"/>
@@ -10903,7 +10926,6 @@
       </w:tr>
       <w:tr>
         <w:trPr>
-          <w:trHeight w:val="216"/>
           <w:jc w:val="center"/>
         </w:trPr>
         <w:tc>
@@ -10935,13 +10957,14 @@
               <w:spacing w:before="20" w:after="20"/>
               <w:ind w:left="100" w:right="100"/>
               <w:rPr>
-                <w:sz w:val="20"/>
-                <w:szCs w:val="20"/>
-              </w:rPr>
-            </w:pPr>
-            <w:r>
-              <w:rPr>
-                <w:rFonts w:ascii="Garamond" w:eastAsia="Helvetica" w:hAnsi="Helvetica" w:cs="Helvetica"/>
+                <w:rFonts w:ascii="Garamond" w:hAnsi="Garamond"/>
+                <w:sz w:val="20"/>
+                <w:szCs w:val="20"/>
+              </w:rPr>
+            </w:pPr>
+            <w:r>
+              <w:rPr>
+                <w:rFonts w:ascii="Garamond" w:eastAsia="Helvetica" w:hAnsi="Garamond" w:cs="Helvetica"/>
                 <w:color w:val="000000"/>
                 <w:sz w:val="20"/>
                 <w:szCs w:val="20"/>
@@ -10980,13 +11003,14 @@
               <w:ind w:left="100" w:right="100"/>
               <w:jc w:val="right"/>
               <w:rPr>
-                <w:sz w:val="20"/>
-                <w:szCs w:val="20"/>
-              </w:rPr>
-            </w:pPr>
-            <w:r>
-              <w:rPr>
-                <w:rFonts w:ascii="Garamond" w:eastAsia="Helvetica" w:hAnsi="Helvetica" w:cs="Helvetica"/>
+                <w:rFonts w:ascii="Garamond" w:hAnsi="Garamond"/>
+                <w:sz w:val="20"/>
+                <w:szCs w:val="20"/>
+              </w:rPr>
+            </w:pPr>
+            <w:r>
+              <w:rPr>
+                <w:rFonts w:ascii="Garamond" w:eastAsia="Helvetica" w:hAnsi="Garamond" w:cs="Helvetica"/>
                 <w:color w:val="000000"/>
                 <w:sz w:val="20"/>
                 <w:szCs w:val="20"/>
@@ -11025,13 +11049,14 @@
               <w:ind w:left="100" w:right="100"/>
               <w:jc w:val="right"/>
               <w:rPr>
-                <w:sz w:val="20"/>
-                <w:szCs w:val="20"/>
-              </w:rPr>
-            </w:pPr>
-            <w:r>
-              <w:rPr>
-                <w:rFonts w:ascii="Garamond" w:eastAsia="Helvetica" w:hAnsi="Helvetica" w:cs="Helvetica"/>
+                <w:rFonts w:ascii="Garamond" w:hAnsi="Garamond"/>
+                <w:sz w:val="20"/>
+                <w:szCs w:val="20"/>
+              </w:rPr>
+            </w:pPr>
+            <w:r>
+              <w:rPr>
+                <w:rFonts w:ascii="Garamond" w:eastAsia="Helvetica" w:hAnsi="Garamond" w:cs="Helvetica"/>
                 <w:color w:val="000000"/>
                 <w:sz w:val="20"/>
                 <w:szCs w:val="20"/>
@@ -11070,13 +11095,14 @@
               <w:ind w:left="100" w:right="100"/>
               <w:jc w:val="right"/>
               <w:rPr>
-                <w:sz w:val="20"/>
-                <w:szCs w:val="20"/>
-              </w:rPr>
-            </w:pPr>
-            <w:r>
-              <w:rPr>
-                <w:rFonts w:ascii="Garamond" w:eastAsia="Helvetica" w:hAnsi="Helvetica" w:cs="Helvetica"/>
+                <w:rFonts w:ascii="Garamond" w:hAnsi="Garamond"/>
+                <w:sz w:val="20"/>
+                <w:szCs w:val="20"/>
+              </w:rPr>
+            </w:pPr>
+            <w:r>
+              <w:rPr>
+                <w:rFonts w:ascii="Garamond" w:eastAsia="Helvetica" w:hAnsi="Garamond" w:cs="Helvetica"/>
                 <w:color w:val="000000"/>
                 <w:sz w:val="20"/>
                 <w:szCs w:val="20"/>
@@ -11114,13 +11140,14 @@
               <w:spacing w:before="20" w:after="20"/>
               <w:ind w:left="100" w:right="100"/>
               <w:rPr>
-                <w:sz w:val="20"/>
-                <w:szCs w:val="20"/>
-              </w:rPr>
-            </w:pPr>
-            <w:r>
-              <w:rPr>
-                <w:rFonts w:ascii="Garamond" w:eastAsia="Helvetica" w:hAnsi="Helvetica" w:cs="Helvetica"/>
+                <w:rFonts w:ascii="Garamond" w:hAnsi="Garamond"/>
+                <w:sz w:val="20"/>
+                <w:szCs w:val="20"/>
+              </w:rPr>
+            </w:pPr>
+            <w:r>
+              <w:rPr>
+                <w:rFonts w:ascii="Garamond" w:eastAsia="Helvetica" w:hAnsi="Garamond" w:cs="Helvetica"/>
                 <w:color w:val="000000"/>
                 <w:sz w:val="20"/>
                 <w:szCs w:val="20"/>
@@ -11132,7 +11159,6 @@
       </w:tr>
       <w:tr>
         <w:trPr>
-          <w:trHeight w:val="216"/>
           <w:jc w:val="center"/>
         </w:trPr>
         <w:tc>
@@ -11164,18 +11190,27 @@
               <w:spacing w:before="20" w:after="20"/>
               <w:ind w:left="100" w:right="100"/>
               <w:rPr>
-                <w:sz w:val="20"/>
-                <w:szCs w:val="20"/>
-              </w:rPr>
-            </w:pPr>
-            <w:r>
-              <w:rPr>
-                <w:rFonts w:ascii="Garamond" w:eastAsia="Helvetica" w:hAnsi="Helvetica" w:cs="Helvetica"/>
-                <w:color w:val="000000"/>
-                <w:sz w:val="20"/>
-                <w:szCs w:val="20"/>
-              </w:rPr>
-              <w:tab/>
+                <w:rFonts w:ascii="Garamond" w:hAnsi="Garamond"/>
+                <w:sz w:val="20"/>
+                <w:szCs w:val="20"/>
+              </w:rPr>
+            </w:pPr>
+            <w:r>
+              <w:rPr>
+                <w:rFonts w:ascii="Garamond" w:eastAsia="Helvetica" w:hAnsi="Garamond" w:cs="Helvetica"/>
+                <w:color w:val="000000"/>
+                <w:sz w:val="20"/>
+                <w:szCs w:val="20"/>
+              </w:rPr>
+              <w:t xml:space="preserve">     </w:t>
+            </w:r>
+            <w:r>
+              <w:rPr>
+                <w:rFonts w:ascii="Garamond" w:eastAsia="Helvetica" w:hAnsi="Garamond" w:cs="Helvetica"/>
+                <w:color w:val="000000"/>
+                <w:sz w:val="20"/>
+                <w:szCs w:val="20"/>
+              </w:rPr>
               <w:t>: Group</w:t>
             </w:r>
           </w:p>
@@ -11210,13 +11245,14 @@
               <w:ind w:left="100" w:right="100"/>
               <w:jc w:val="right"/>
               <w:rPr>
-                <w:sz w:val="20"/>
-                <w:szCs w:val="20"/>
-              </w:rPr>
-            </w:pPr>
-            <w:r>
-              <w:rPr>
-                <w:rFonts w:ascii="Garamond" w:eastAsia="Helvetica" w:hAnsi="Helvetica" w:cs="Helvetica"/>
+                <w:rFonts w:ascii="Garamond" w:hAnsi="Garamond"/>
+                <w:sz w:val="20"/>
+                <w:szCs w:val="20"/>
+              </w:rPr>
+            </w:pPr>
+            <w:r>
+              <w:rPr>
+                <w:rFonts w:ascii="Garamond" w:eastAsia="Helvetica" w:hAnsi="Garamond" w:cs="Helvetica"/>
                 <w:color w:val="000000"/>
                 <w:sz w:val="20"/>
                 <w:szCs w:val="20"/>
@@ -11255,13 +11291,14 @@
               <w:ind w:left="100" w:right="100"/>
               <w:jc w:val="right"/>
               <w:rPr>
-                <w:sz w:val="20"/>
-                <w:szCs w:val="20"/>
-              </w:rPr>
-            </w:pPr>
-            <w:r>
-              <w:rPr>
-                <w:rFonts w:ascii="Garamond" w:eastAsia="Helvetica" w:hAnsi="Helvetica" w:cs="Helvetica"/>
+                <w:rFonts w:ascii="Garamond" w:hAnsi="Garamond"/>
+                <w:sz w:val="20"/>
+                <w:szCs w:val="20"/>
+              </w:rPr>
+            </w:pPr>
+            <w:r>
+              <w:rPr>
+                <w:rFonts w:ascii="Garamond" w:eastAsia="Helvetica" w:hAnsi="Garamond" w:cs="Helvetica"/>
                 <w:color w:val="000000"/>
                 <w:sz w:val="20"/>
                 <w:szCs w:val="20"/>
@@ -11300,13 +11337,14 @@
               <w:ind w:left="100" w:right="100"/>
               <w:jc w:val="right"/>
               <w:rPr>
-                <w:sz w:val="20"/>
-                <w:szCs w:val="20"/>
-              </w:rPr>
-            </w:pPr>
-            <w:r>
-              <w:rPr>
-                <w:rFonts w:ascii="Garamond" w:eastAsia="Helvetica" w:hAnsi="Helvetica" w:cs="Helvetica"/>
+                <w:rFonts w:ascii="Garamond" w:hAnsi="Garamond"/>
+                <w:sz w:val="20"/>
+                <w:szCs w:val="20"/>
+              </w:rPr>
+            </w:pPr>
+            <w:r>
+              <w:rPr>
+                <w:rFonts w:ascii="Garamond" w:eastAsia="Helvetica" w:hAnsi="Garamond" w:cs="Helvetica"/>
                 <w:color w:val="000000"/>
                 <w:sz w:val="20"/>
                 <w:szCs w:val="20"/>
@@ -11344,13 +11382,14 @@
               <w:spacing w:before="20" w:after="20"/>
               <w:ind w:left="100" w:right="100"/>
               <w:rPr>
-                <w:sz w:val="20"/>
-                <w:szCs w:val="20"/>
-              </w:rPr>
-            </w:pPr>
-            <w:r>
-              <w:rPr>
-                <w:rFonts w:ascii="Garamond" w:eastAsia="Helvetica" w:hAnsi="Helvetica" w:cs="Helvetica"/>
+                <w:rFonts w:ascii="Garamond" w:hAnsi="Garamond"/>
+                <w:sz w:val="20"/>
+                <w:szCs w:val="20"/>
+              </w:rPr>
+            </w:pPr>
+            <w:r>
+              <w:rPr>
+                <w:rFonts w:ascii="Garamond" w:eastAsia="Helvetica" w:hAnsi="Garamond" w:cs="Helvetica"/>
                 <w:color w:val="000000"/>
                 <w:sz w:val="20"/>
                 <w:szCs w:val="20"/>
@@ -11362,7 +11401,6 @@
       </w:tr>
       <w:tr>
         <w:trPr>
-          <w:trHeight w:val="216"/>
           <w:jc w:val="center"/>
         </w:trPr>
         <w:tc>
@@ -11394,18 +11432,27 @@
               <w:spacing w:before="20" w:after="20"/>
               <w:ind w:left="100" w:right="100"/>
               <w:rPr>
-                <w:sz w:val="20"/>
-                <w:szCs w:val="20"/>
-              </w:rPr>
-            </w:pPr>
-            <w:r>
-              <w:rPr>
-                <w:rFonts w:ascii="Garamond" w:eastAsia="Helvetica" w:hAnsi="Helvetica" w:cs="Helvetica"/>
-                <w:color w:val="000000"/>
-                <w:sz w:val="20"/>
-                <w:szCs w:val="20"/>
-              </w:rPr>
-              <w:tab/>
+                <w:rFonts w:ascii="Garamond" w:hAnsi="Garamond"/>
+                <w:sz w:val="20"/>
+                <w:szCs w:val="20"/>
+              </w:rPr>
+            </w:pPr>
+            <w:r>
+              <w:rPr>
+                <w:rFonts w:ascii="Garamond" w:eastAsia="Helvetica" w:hAnsi="Garamond" w:cs="Helvetica"/>
+                <w:color w:val="000000"/>
+                <w:sz w:val="20"/>
+                <w:szCs w:val="20"/>
+              </w:rPr>
+              <w:t xml:space="preserve">     </w:t>
+            </w:r>
+            <w:r>
+              <w:rPr>
+                <w:rFonts w:ascii="Garamond" w:eastAsia="Helvetica" w:hAnsi="Garamond" w:cs="Helvetica"/>
+                <w:color w:val="000000"/>
+                <w:sz w:val="20"/>
+                <w:szCs w:val="20"/>
+              </w:rPr>
               <w:t>: Type</w:t>
             </w:r>
           </w:p>
@@ -11440,13 +11487,14 @@
               <w:ind w:left="100" w:right="100"/>
               <w:jc w:val="right"/>
               <w:rPr>
-                <w:sz w:val="20"/>
-                <w:szCs w:val="20"/>
-              </w:rPr>
-            </w:pPr>
-            <w:r>
-              <w:rPr>
-                <w:rFonts w:ascii="Garamond" w:eastAsia="Helvetica" w:hAnsi="Helvetica" w:cs="Helvetica"/>
+                <w:rFonts w:ascii="Garamond" w:hAnsi="Garamond"/>
+                <w:sz w:val="20"/>
+                <w:szCs w:val="20"/>
+              </w:rPr>
+            </w:pPr>
+            <w:r>
+              <w:rPr>
+                <w:rFonts w:ascii="Garamond" w:eastAsia="Helvetica" w:hAnsi="Garamond" w:cs="Helvetica"/>
                 <w:color w:val="000000"/>
                 <w:sz w:val="20"/>
                 <w:szCs w:val="20"/>
@@ -11485,13 +11533,14 @@
               <w:ind w:left="100" w:right="100"/>
               <w:jc w:val="right"/>
               <w:rPr>
-                <w:sz w:val="20"/>
-                <w:szCs w:val="20"/>
-              </w:rPr>
-            </w:pPr>
-            <w:r>
-              <w:rPr>
-                <w:rFonts w:ascii="Garamond" w:eastAsia="Helvetica" w:hAnsi="Helvetica" w:cs="Helvetica"/>
+                <w:rFonts w:ascii="Garamond" w:hAnsi="Garamond"/>
+                <w:sz w:val="20"/>
+                <w:szCs w:val="20"/>
+              </w:rPr>
+            </w:pPr>
+            <w:r>
+              <w:rPr>
+                <w:rFonts w:ascii="Garamond" w:eastAsia="Helvetica" w:hAnsi="Garamond" w:cs="Helvetica"/>
                 <w:color w:val="000000"/>
                 <w:sz w:val="20"/>
                 <w:szCs w:val="20"/>
@@ -11530,13 +11579,14 @@
               <w:ind w:left="100" w:right="100"/>
               <w:jc w:val="right"/>
               <w:rPr>
-                <w:sz w:val="20"/>
-                <w:szCs w:val="20"/>
-              </w:rPr>
-            </w:pPr>
-            <w:r>
-              <w:rPr>
-                <w:rFonts w:ascii="Garamond" w:eastAsia="Helvetica" w:hAnsi="Helvetica" w:cs="Helvetica"/>
+                <w:rFonts w:ascii="Garamond" w:hAnsi="Garamond"/>
+                <w:sz w:val="20"/>
+                <w:szCs w:val="20"/>
+              </w:rPr>
+            </w:pPr>
+            <w:r>
+              <w:rPr>
+                <w:rFonts w:ascii="Garamond" w:eastAsia="Helvetica" w:hAnsi="Garamond" w:cs="Helvetica"/>
                 <w:color w:val="000000"/>
                 <w:sz w:val="20"/>
                 <w:szCs w:val="20"/>
@@ -11574,13 +11624,14 @@
               <w:spacing w:before="20" w:after="20"/>
               <w:ind w:left="100" w:right="100"/>
               <w:rPr>
-                <w:sz w:val="20"/>
-                <w:szCs w:val="20"/>
-              </w:rPr>
-            </w:pPr>
-            <w:r>
-              <w:rPr>
-                <w:rFonts w:ascii="Garamond" w:eastAsia="Helvetica" w:hAnsi="Helvetica" w:cs="Helvetica"/>
+                <w:rFonts w:ascii="Garamond" w:hAnsi="Garamond"/>
+                <w:sz w:val="20"/>
+                <w:szCs w:val="20"/>
+              </w:rPr>
+            </w:pPr>
+            <w:r>
+              <w:rPr>
+                <w:rFonts w:ascii="Garamond" w:eastAsia="Helvetica" w:hAnsi="Garamond" w:cs="Helvetica"/>
                 <w:color w:val="000000"/>
                 <w:sz w:val="20"/>
                 <w:szCs w:val="20"/>
@@ -11595,8 +11646,8 @@
       <w:pPr>
         <w:pStyle w:val="Heading1"/>
       </w:pPr>
-      <w:bookmarkStart w:id="12" w:name="discussion"/>
-      <w:bookmarkEnd w:id="7"/>
+      <w:bookmarkStart w:id="11" w:name="discussion"/>
+      <w:bookmarkEnd w:id="6"/>
       <w:r>
         <w:rPr>
           <w:rStyle w:val="SectionNumber"/>
@@ -11649,40 +11700,40 @@
           <w:rPr>
             <w:rStyle w:val="Hyperlink"/>
           </w:rPr>
+          <w:t>61</w:t>
+        </w:r>
+      </w:hyperlink>
+      <w:r>
+        <w:t>). The results from the North Pacific right whales are more puzzling. The data used in this study are from the first documented recordings of song in any right whale species (</w:t>
+      </w:r>
+      <w:hyperlink w:anchor="ref-crance_etal19">
+        <w:r>
+          <w:rPr>
+            <w:rStyle w:val="Hyperlink"/>
+          </w:rPr>
+          <w:t>10</w:t>
+        </w:r>
+      </w:hyperlink>
+      <w:r>
+        <w:t>), and are comprised of four song types with fairly dramatic differences in sequence lengths and interval durations (see clusters in Figure 1). When Menzerath’s law is assessed separately on each song type, two display the expected negative relationship, one displays a neutral relationship, and one displays a positive relationship between sequence length and interval duration. One speculative explanation for the mixed results in North Pacific right whales is that the songs may be in an early stage of cultural evolution. Crance et al. (</w:t>
+      </w:r>
+      <w:hyperlink w:anchor="ref-crance_etal19">
+        <w:r>
+          <w:rPr>
+            <w:rStyle w:val="Hyperlink"/>
+          </w:rPr>
+          <w:t>10</w:t>
+        </w:r>
+      </w:hyperlink>
+      <w:r>
+        <w:t>) found only one clear case of difference animals producing the same song type, and linguistic laws may emerge from repeated cultural transmission between individuals (</w:t>
+      </w:r>
+      <w:hyperlink w:anchor="ref-arnon_kirby24">
+        <w:r>
+          <w:rPr>
+            <w:rStyle w:val="Hyperlink"/>
+          </w:rPr>
           <w:t>62</w:t>
-        </w:r>
-      </w:hyperlink>
-      <w:r>
-        <w:t>). The results from the North Pacific right whales are more puzzling. The data used in this study are from the first documented recordings of song in any right whale species (</w:t>
-      </w:r>
-      <w:hyperlink w:anchor="ref-crance_etal19">
-        <w:r>
-          <w:rPr>
-            <w:rStyle w:val="Hyperlink"/>
-          </w:rPr>
-          <w:t>10</w:t>
-        </w:r>
-      </w:hyperlink>
-      <w:r>
-        <w:t>), and are comprised of four song types with fairly dramatic differences in sequence lengths and interval durations (see clusters in Figure 1). When Menzerath’s law is assessed separately on each song type, two display the expected negative relationship, one displays a neutral relationship, and one displays a positive relationship between sequence length and interval duration. One speculative explanation for the mixed results in North Pacific right whales is that the songs may be in an early stage of cultural evolution. (</w:t>
-      </w:r>
-      <w:hyperlink w:anchor="ref-crance_etal19">
-        <w:r>
-          <w:rPr>
-            <w:rStyle w:val="Hyperlink"/>
-          </w:rPr>
-          <w:t>10</w:t>
-        </w:r>
-      </w:hyperlink>
-      <w:r>
-        <w:t>) found only one clear case of difference animals producing the same song type, and linguistic laws may emerge from repeated cultural transmission between individuals (</w:t>
-      </w:r>
-      <w:hyperlink w:anchor="ref-arnon_kirby24">
-        <w:r>
-          <w:rPr>
-            <w:rStyle w:val="Hyperlink"/>
-          </w:rPr>
-          <w:t>63</w:t>
         </w:r>
       </w:hyperlink>
       <w:r>
@@ -11766,62 +11817,62 @@
           <w:rPr>
             <w:rStyle w:val="Hyperlink"/>
           </w:rPr>
+          <w:t>63</w:t>
+        </w:r>
+      </w:hyperlink>
+      <w:r>
+        <w:t>) and syllables in written words (</w:t>
+      </w:r>
+      <w:hyperlink w:anchor="ref-g_torre_etal21">
+        <w:r>
+          <w:rPr>
+            <w:rStyle w:val="Hyperlink"/>
+          </w:rPr>
+          <w:t>50</w:t>
+        </w:r>
+      </w:hyperlink>
+      <w:r>
+        <w:t>,</w:t>
+      </w:r>
+      <w:hyperlink w:anchor="ref-meyer02">
+        <w:r>
+          <w:rPr>
+            <w:rStyle w:val="Hyperlink"/>
+          </w:rPr>
           <w:t>64</w:t>
         </w:r>
       </w:hyperlink>
       <w:r>
-        <w:t>) and syllables in written words (</w:t>
-      </w:r>
-      <w:hyperlink w:anchor="ref-g_torre_etal21">
-        <w:r>
-          <w:rPr>
-            <w:rStyle w:val="Hyperlink"/>
-          </w:rPr>
-          <w:t>50</w:t>
+        <w:t>). Menzerath’s law in language, then, appears to be a statistical tendency rather than an absolute universal (</w:t>
+      </w:r>
+      <w:hyperlink w:anchor="ref-piantadosi_gibson14">
+        <w:r>
+          <w:rPr>
+            <w:rStyle w:val="Hyperlink"/>
+          </w:rPr>
+          <w:t>65</w:t>
+        </w:r>
+      </w:hyperlink>
+      <w:r>
+        <w:t>), as opposed to Zipf’s rank-frequency and brevity laws (</w:t>
+      </w:r>
+      <w:hyperlink w:anchor="ref-piantadosi14">
+        <w:r>
+          <w:rPr>
+            <w:rStyle w:val="Hyperlink"/>
+          </w:rPr>
+          <w:t>66</w:t>
         </w:r>
       </w:hyperlink>
       <w:r>
         <w:t>,</w:t>
       </w:r>
-      <w:hyperlink w:anchor="ref-meyer02">
-        <w:r>
-          <w:rPr>
-            <w:rStyle w:val="Hyperlink"/>
-          </w:rPr>
-          <w:t>65</w:t>
-        </w:r>
-      </w:hyperlink>
-      <w:r>
-        <w:t>). Menzerath’s law in language, then, appears to be a statistical tendency rather than an absolute universal (</w:t>
-      </w:r>
-      <w:hyperlink w:anchor="ref-piantadosi_gibson14">
-        <w:r>
-          <w:rPr>
-            <w:rStyle w:val="Hyperlink"/>
-          </w:rPr>
-          <w:t>66</w:t>
-        </w:r>
-      </w:hyperlink>
-      <w:r>
-        <w:t>), as opposed to Zipf’s rank-frequency and brevity laws (</w:t>
-      </w:r>
-      <w:hyperlink w:anchor="ref-piantadosi14">
+      <w:hyperlink w:anchor="ref-bentz_ferrer-i-cancho16">
         <w:r>
           <w:rPr>
             <w:rStyle w:val="Hyperlink"/>
           </w:rPr>
           <w:t>67</w:t>
-        </w:r>
-      </w:hyperlink>
-      <w:r>
-        <w:t>,</w:t>
-      </w:r>
-      <w:hyperlink w:anchor="ref-bentz_ferrer-i-cancho16">
-        <w:r>
-          <w:rPr>
-            <w:rStyle w:val="Hyperlink"/>
-          </w:rPr>
-          <w:t>68</w:t>
         </w:r>
       </w:hyperlink>
       <w:r>
@@ -11873,7 +11924,7 @@
           <w:rPr>
             <w:rStyle w:val="Hyperlink"/>
           </w:rPr>
-          <w:t>69</w:t>
+          <w:t>68</w:t>
         </w:r>
       </w:hyperlink>
       <w:r>
@@ -11884,13 +11935,24 @@
           <w:rPr>
             <w:rStyle w:val="Hyperlink"/>
           </w:rPr>
+          <w:t>70</w:t>
+        </w:r>
+      </w:hyperlink>
+      <w:r>
+        <w:t>). One account for final lengthening is that it initially evolved to minimize the cost of switching from exhaling to inhaling between elements (</w:t>
+      </w:r>
+      <w:hyperlink w:anchor="ref-mann_etal21">
+        <w:r>
+          <w:rPr>
+            <w:rStyle w:val="Hyperlink"/>
+          </w:rPr>
           <w:t>71</w:t>
         </w:r>
       </w:hyperlink>
       <w:r>
-        <w:t>). One account for final lengthening is that it initially evolved to minimize the cost of switching from exhaling to inhaling between elements (</w:t>
-      </w:r>
-      <w:hyperlink w:anchor="ref-mann_etal21">
+        <w:t>), and has subsequently been elaborated via cultural evolution to make the boundaries between elements easier to perceive (</w:t>
+      </w:r>
+      <w:hyperlink w:anchor="ref-matzinger_fitch21">
         <w:r>
           <w:rPr>
             <w:rStyle w:val="Hyperlink"/>
@@ -11899,9 +11961,9 @@
         </w:r>
       </w:hyperlink>
       <w:r>
-        <w:t>), and has subsequently been elaborated via cultural evolution to make the boundaries between elements easier to perceive (</w:t>
-      </w:r>
-      <w:hyperlink w:anchor="ref-matzinger_fitch21">
+        <w:t>). Both toothed and baleen whales have specialized adaptations that allow them to vocalize while holding their breath (</w:t>
+      </w:r>
+      <w:hyperlink w:anchor="ref-madsen_etal23">
         <w:r>
           <w:rPr>
             <w:rStyle w:val="Hyperlink"/>
@@ -11910,9 +11972,9 @@
         </w:r>
       </w:hyperlink>
       <w:r>
-        <w:t>). Both toothed and baleen whales have specialized adaptations that allow them to vocalize while holding their breath (</w:t>
-      </w:r>
-      <w:hyperlink w:anchor="ref-madsen_etal23">
+        <w:t>,</w:t>
+      </w:r>
+      <w:hyperlink w:anchor="ref-elemans_etal24">
         <w:r>
           <w:rPr>
             <w:rStyle w:val="Hyperlink"/>
@@ -11921,25 +11983,14 @@
         </w:r>
       </w:hyperlink>
       <w:r>
-        <w:t>,</w:t>
-      </w:r>
-      <w:hyperlink w:anchor="ref-elemans_etal24">
+        <w:t>), which may release them from the specific motor constraints that drive final lengthening (</w:t>
+      </w:r>
+      <w:hyperlink w:anchor="ref-tierney_etal11">
         <w:r>
           <w:rPr>
             <w:rStyle w:val="Hyperlink"/>
           </w:rPr>
           <w:t>75</w:t>
-        </w:r>
-      </w:hyperlink>
-      <w:r>
-        <w:t>), which may release them from the specific motor constraints that drive final lengthening (</w:t>
-      </w:r>
-      <w:hyperlink w:anchor="ref-tierney_etal11">
-        <w:r>
-          <w:rPr>
-            <w:rStyle w:val="Hyperlink"/>
-          </w:rPr>
-          <w:t>76</w:t>
         </w:r>
       </w:hyperlink>
       <w:r>
@@ -11980,7 +12031,7 @@
           <w:rPr>
             <w:rStyle w:val="Hyperlink"/>
           </w:rPr>
-          <w:t>77</w:t>
+          <w:t>76</w:t>
         </w:r>
       </w:hyperlink>
       <w:r>
@@ -11991,21 +12042,21 @@
           <w:rPr>
             <w:rStyle w:val="Hyperlink"/>
           </w:rPr>
+          <w:t>78</w:t>
+        </w:r>
+      </w:hyperlink>
+      <w:r>
+        <w:t>), which is probably why humans and other mammals shorten their vocalizations as they fatigue (</w:t>
+      </w:r>
+      <w:hyperlink w:anchor="ref-vannoni_mcelligott09">
+        <w:r>
+          <w:rPr>
+            <w:rStyle w:val="Hyperlink"/>
+          </w:rPr>
           <w:t>79</w:t>
         </w:r>
       </w:hyperlink>
       <w:r>
-        <w:t>), which is probably why humans and other mammals shorten their vocalizations as they fatigue (</w:t>
-      </w:r>
-      <w:hyperlink w:anchor="ref-vannoni_mcelligott09">
-        <w:r>
-          <w:rPr>
-            <w:rStyle w:val="Hyperlink"/>
-          </w:rPr>
-          <w:t>80</w:t>
-        </w:r>
-      </w:hyperlink>
-      <w:r>
         <w:t>–</w:t>
       </w:r>
       <w:hyperlink w:anchor="ref-fujiki_etal22">
@@ -12013,11 +12064,110 @@
           <w:rPr>
             <w:rStyle w:val="Hyperlink"/>
           </w:rPr>
+          <w:t>81</w:t>
+        </w:r>
+      </w:hyperlink>
+      <w:r>
+        <w:t>). Gustison et al. (</w:t>
+      </w:r>
+      <w:hyperlink w:anchor="ref-gustison_etal16">
+        <w:r>
+          <w:rPr>
+            <w:rStyle w:val="Hyperlink"/>
+          </w:rPr>
+          <w:t>35</w:t>
+        </w:r>
+      </w:hyperlink>
+      <w:r>
+        <w:t>) and Clink and Lau (</w:t>
+      </w:r>
+      <w:hyperlink w:anchor="ref-clink_lau20">
+        <w:r>
+          <w:rPr>
+            <w:rStyle w:val="Hyperlink"/>
+          </w:rPr>
+          <w:t>52</w:t>
+        </w:r>
+      </w:hyperlink>
+      <w:r>
+        <w:t>) hypothesize that vocal shortening later in sequences reflects this simple energetic constraint, and that it may even explain Menzerath’s law in some species. Other work in humans and birds supports the idea that Menzerath’s law has physical origins (</w:t>
+      </w:r>
+      <w:hyperlink w:anchor="ref-james_etal21">
+        <w:r>
+          <w:rPr>
+            <w:rStyle w:val="Hyperlink"/>
+          </w:rPr>
+          <w:t>43</w:t>
+        </w:r>
+      </w:hyperlink>
+      <w:r>
+        <w:t>,</w:t>
+      </w:r>
+      <w:hyperlink w:anchor="ref-torre_etal19">
+        <w:r>
+          <w:rPr>
+            <w:rStyle w:val="Hyperlink"/>
+          </w:rPr>
+          <w:t>55</w:t>
+        </w:r>
+      </w:hyperlink>
+      <w:r>
+        <w:t>,</w:t>
+      </w:r>
+      <w:hyperlink w:anchor="ref-hernandez-fernandez_etal19">
+        <w:r>
+          <w:rPr>
+            <w:rStyle w:val="Hyperlink"/>
+          </w:rPr>
+          <w:t>56</w:t>
+        </w:r>
+      </w:hyperlink>
+      <w:r>
+        <w:t>)—a development that some have described as “liberating” after decades of debate about the origins of linguistic laws (</w:t>
+      </w:r>
+      <w:hyperlink w:anchor="ref-benesova_etal21">
+        <w:r>
+          <w:rPr>
+            <w:rStyle w:val="Hyperlink"/>
+          </w:rPr>
           <w:t>82</w:t>
         </w:r>
       </w:hyperlink>
       <w:r>
-        <w:t>). (</w:t>
+        <w:t>). In humans, Menzerath’s law appears to be stronger in spoken than in written language (</w:t>
+      </w:r>
+      <w:hyperlink w:anchor="ref-torre_etal19">
+        <w:r>
+          <w:rPr>
+            <w:rStyle w:val="Hyperlink"/>
+          </w:rPr>
+          <w:t>55</w:t>
+        </w:r>
+      </w:hyperlink>
+      <w:r>
+        <w:t>,</w:t>
+      </w:r>
+      <w:hyperlink w:anchor="ref-hernandez-fernandez_etal19">
+        <w:r>
+          <w:rPr>
+            <w:rStyle w:val="Hyperlink"/>
+          </w:rPr>
+          <w:t>56</w:t>
+        </w:r>
+      </w:hyperlink>
+      <w:r>
+        <w:t>), and deafened canaries and zebra finches produce songs consistent with the law without hearing adult birds (</w:t>
+      </w:r>
+      <w:hyperlink w:anchor="ref-james_etal21">
+        <w:r>
+          <w:rPr>
+            <w:rStyle w:val="Hyperlink"/>
+          </w:rPr>
+          <w:t>43</w:t>
+        </w:r>
+      </w:hyperlink>
+      <w:r>
+        <w:t>). If Gustison et al. (</w:t>
       </w:r>
       <w:hyperlink w:anchor="ref-gustison_etal16">
         <w:r>
@@ -12028,106 +12178,7 @@
         </w:r>
       </w:hyperlink>
       <w:r>
-        <w:t>) and (</w:t>
-      </w:r>
-      <w:hyperlink w:anchor="ref-clink_lau20">
-        <w:r>
-          <w:rPr>
-            <w:rStyle w:val="Hyperlink"/>
-          </w:rPr>
-          <w:t>52</w:t>
-        </w:r>
-      </w:hyperlink>
-      <w:r>
-        <w:t>) hypothesize that vocal shortening later in sequences reflects this simple energetic constraint, and that it may even explain Menzerath’s law in some species. Other work in humans and birds supports the idea that Menzerath’s law has physical origins (</w:t>
-      </w:r>
-      <w:hyperlink w:anchor="ref-james_etal21">
-        <w:r>
-          <w:rPr>
-            <w:rStyle w:val="Hyperlink"/>
-          </w:rPr>
-          <w:t>43</w:t>
-        </w:r>
-      </w:hyperlink>
-      <w:r>
-        <w:t>,</w:t>
-      </w:r>
-      <w:hyperlink w:anchor="ref-torre_etal19">
-        <w:r>
-          <w:rPr>
-            <w:rStyle w:val="Hyperlink"/>
-          </w:rPr>
-          <w:t>55</w:t>
-        </w:r>
-      </w:hyperlink>
-      <w:r>
-        <w:t>,</w:t>
-      </w:r>
-      <w:hyperlink w:anchor="ref-hernandez-fernandez_etal19">
-        <w:r>
-          <w:rPr>
-            <w:rStyle w:val="Hyperlink"/>
-          </w:rPr>
-          <w:t>56</w:t>
-        </w:r>
-      </w:hyperlink>
-      <w:r>
-        <w:t>)—a development that some have described as “liberating” after decades of debate about the origins of linguistic laws (</w:t>
-      </w:r>
-      <w:hyperlink w:anchor="ref-benesova_etal21">
-        <w:r>
-          <w:rPr>
-            <w:rStyle w:val="Hyperlink"/>
-          </w:rPr>
-          <w:t>83</w:t>
-        </w:r>
-      </w:hyperlink>
-      <w:r>
-        <w:t>). In humans, Menzerath’s law appears to be stronger in spoken than in written language (</w:t>
-      </w:r>
-      <w:hyperlink w:anchor="ref-torre_etal19">
-        <w:r>
-          <w:rPr>
-            <w:rStyle w:val="Hyperlink"/>
-          </w:rPr>
-          <w:t>55</w:t>
-        </w:r>
-      </w:hyperlink>
-      <w:r>
-        <w:t>,</w:t>
-      </w:r>
-      <w:hyperlink w:anchor="ref-hernandez-fernandez_etal19">
-        <w:r>
-          <w:rPr>
-            <w:rStyle w:val="Hyperlink"/>
-          </w:rPr>
-          <w:t>56</w:t>
-        </w:r>
-      </w:hyperlink>
-      <w:r>
-        <w:t>), and deafened canaries and zebra finches produce songs consistent with the law without hearing adult birds (</w:t>
-      </w:r>
-      <w:hyperlink w:anchor="ref-james_etal21">
-        <w:r>
-          <w:rPr>
-            <w:rStyle w:val="Hyperlink"/>
-          </w:rPr>
-          <w:t>43</w:t>
-        </w:r>
-      </w:hyperlink>
-      <w:r>
-        <w:t>). If (</w:t>
-      </w:r>
-      <w:hyperlink w:anchor="ref-gustison_etal16">
-        <w:r>
-          <w:rPr>
-            <w:rStyle w:val="Hyperlink"/>
-          </w:rPr>
-          <w:t>35</w:t>
-        </w:r>
-      </w:hyperlink>
-      <w:r>
-        <w:t>) and (</w:t>
+        <w:t>) and Clink and Lau (</w:t>
       </w:r>
       <w:hyperlink w:anchor="ref-clink_lau20">
         <w:r>
@@ -12145,8 +12196,8 @@
       <w:pPr>
         <w:pStyle w:val="Heading1"/>
       </w:pPr>
-      <w:bookmarkStart w:id="13" w:name="acknowledgments"/>
-      <w:bookmarkEnd w:id="12"/>
+      <w:bookmarkStart w:id="12" w:name="acknowledgments"/>
+      <w:bookmarkEnd w:id="11"/>
       <w:r>
         <w:t>Acknowledgments</w:t>
       </w:r>
@@ -12163,8 +12214,8 @@
       <w:pPr>
         <w:pStyle w:val="Heading1"/>
       </w:pPr>
-      <w:bookmarkStart w:id="14" w:name="data-code-availability"/>
-      <w:bookmarkEnd w:id="13"/>
+      <w:bookmarkStart w:id="13" w:name="data-code-availability"/>
+      <w:bookmarkEnd w:id="12"/>
       <w:r>
         <w:t>Data &amp; Code Availability</w:t>
       </w:r>
@@ -12203,8 +12254,8 @@
       <w:pPr>
         <w:pStyle w:val="Heading1"/>
       </w:pPr>
-      <w:bookmarkStart w:id="15" w:name="references"/>
-      <w:bookmarkEnd w:id="14"/>
+      <w:bookmarkStart w:id="14" w:name="references"/>
+      <w:bookmarkEnd w:id="13"/>
       <w:r>
         <w:t>References</w:t>
       </w:r>
@@ -12213,8 +12264,8 @@
       <w:pPr>
         <w:pStyle w:val="Bibliography"/>
       </w:pPr>
-      <w:bookmarkStart w:id="16" w:name="ref-lewis_etal18"/>
-      <w:bookmarkStart w:id="17" w:name="refs"/>
+      <w:bookmarkStart w:id="15" w:name="ref-lewis_etal18"/>
+      <w:bookmarkStart w:id="16" w:name="refs"/>
       <w:r>
         <w:t xml:space="preserve">1. </w:t>
       </w:r>
@@ -12235,8 +12286,8 @@
       <w:pPr>
         <w:pStyle w:val="Bibliography"/>
       </w:pPr>
-      <w:bookmarkStart w:id="18" w:name="ref-erbs_etal21"/>
-      <w:bookmarkEnd w:id="16"/>
+      <w:bookmarkStart w:id="17" w:name="ref-erbs_etal21"/>
+      <w:bookmarkEnd w:id="15"/>
       <w:r>
         <w:t xml:space="preserve">2. </w:t>
       </w:r>
@@ -12257,8 +12308,8 @@
       <w:pPr>
         <w:pStyle w:val="Bibliography"/>
       </w:pPr>
-      <w:bookmarkStart w:id="19" w:name="ref-romagosa_etal24"/>
-      <w:bookmarkEnd w:id="18"/>
+      <w:bookmarkStart w:id="18" w:name="ref-romagosa_etal24"/>
+      <w:bookmarkEnd w:id="17"/>
       <w:r>
         <w:t xml:space="preserve">3. </w:t>
       </w:r>
@@ -12279,8 +12330,8 @@
       <w:pPr>
         <w:pStyle w:val="Bibliography"/>
       </w:pPr>
-      <w:bookmarkStart w:id="20" w:name="ref-wood_sirovic22"/>
-      <w:bookmarkEnd w:id="19"/>
+      <w:bookmarkStart w:id="19" w:name="ref-wood_sirovic22"/>
+      <w:bookmarkEnd w:id="18"/>
       <w:r>
         <w:t xml:space="preserve">4. </w:t>
       </w:r>
@@ -12301,8 +12352,8 @@
       <w:pPr>
         <w:pStyle w:val="Bibliography"/>
       </w:pPr>
-      <w:bookmarkStart w:id="21" w:name="ref-best_etal22"/>
-      <w:bookmarkEnd w:id="20"/>
+      <w:bookmarkStart w:id="20" w:name="ref-best_etal22"/>
+      <w:bookmarkEnd w:id="19"/>
       <w:r>
         <w:t xml:space="preserve">5. </w:t>
       </w:r>
@@ -12323,8 +12374,8 @@
       <w:pPr>
         <w:pStyle w:val="Bibliography"/>
       </w:pPr>
-      <w:bookmarkStart w:id="22" w:name="ref-schall_etal21"/>
-      <w:bookmarkEnd w:id="21"/>
+      <w:bookmarkStart w:id="21" w:name="ref-schall_etal21"/>
+      <w:bookmarkEnd w:id="20"/>
       <w:r>
         <w:lastRenderedPageBreak/>
         <w:t xml:space="preserve">6. </w:t>
@@ -12346,8 +12397,8 @@
       <w:pPr>
         <w:pStyle w:val="Bibliography"/>
       </w:pPr>
-      <w:bookmarkStart w:id="23" w:name="ref-schall_etal22"/>
-      <w:bookmarkEnd w:id="22"/>
+      <w:bookmarkStart w:id="22" w:name="ref-schall_etal22"/>
+      <w:bookmarkEnd w:id="21"/>
       <w:r>
         <w:t xml:space="preserve">7. </w:t>
       </w:r>
@@ -12368,8 +12419,8 @@
       <w:pPr>
         <w:pStyle w:val="Bibliography"/>
       </w:pPr>
-      <w:bookmarkStart w:id="24" w:name="ref-owen_etal19"/>
-      <w:bookmarkEnd w:id="23"/>
+      <w:bookmarkStart w:id="23" w:name="ref-owen_etal19"/>
+      <w:bookmarkEnd w:id="22"/>
       <w:r>
         <w:t xml:space="preserve">8. </w:t>
       </w:r>
@@ -12393,8 +12444,8 @@
       <w:pPr>
         <w:pStyle w:val="Bibliography"/>
       </w:pPr>
-      <w:bookmarkStart w:id="25" w:name="ref-martin_etal22"/>
-      <w:bookmarkEnd w:id="24"/>
+      <w:bookmarkStart w:id="24" w:name="ref-martin_etal22"/>
+      <w:bookmarkEnd w:id="23"/>
       <w:r>
         <w:t xml:space="preserve">9. </w:t>
       </w:r>
@@ -12415,8 +12466,8 @@
       <w:pPr>
         <w:pStyle w:val="Bibliography"/>
       </w:pPr>
-      <w:bookmarkStart w:id="26" w:name="ref-crance_etal19"/>
-      <w:bookmarkEnd w:id="25"/>
+      <w:bookmarkStart w:id="25" w:name="ref-crance_etal19"/>
+      <w:bookmarkEnd w:id="24"/>
       <w:r>
         <w:t xml:space="preserve">10. </w:t>
       </w:r>
@@ -12437,8 +12488,8 @@
       <w:pPr>
         <w:pStyle w:val="Bibliography"/>
       </w:pPr>
-      <w:bookmarkStart w:id="27" w:name="ref-macklin_etal24"/>
-      <w:bookmarkEnd w:id="26"/>
+      <w:bookmarkStart w:id="26" w:name="ref-macklin_etal24"/>
+      <w:bookmarkEnd w:id="25"/>
       <w:r>
         <w:t xml:space="preserve">11. </w:t>
       </w:r>
@@ -12459,8 +12510,8 @@
       <w:pPr>
         <w:pStyle w:val="Bibliography"/>
       </w:pPr>
-      <w:bookmarkStart w:id="28" w:name="ref-stepanov_etal23"/>
-      <w:bookmarkEnd w:id="27"/>
+      <w:bookmarkStart w:id="27" w:name="ref-stepanov_etal23"/>
+      <w:bookmarkEnd w:id="26"/>
       <w:r>
         <w:t xml:space="preserve">12. </w:t>
       </w:r>
@@ -12481,8 +12532,8 @@
       <w:pPr>
         <w:pStyle w:val="Bibliography"/>
       </w:pPr>
-      <w:bookmarkStart w:id="29" w:name="ref-martin_etal21"/>
-      <w:bookmarkEnd w:id="28"/>
+      <w:bookmarkStart w:id="28" w:name="ref-martin_etal21"/>
+      <w:bookmarkEnd w:id="27"/>
       <w:r>
         <w:t xml:space="preserve">13. </w:t>
       </w:r>
@@ -12503,8 +12554,8 @@
       <w:pPr>
         <w:pStyle w:val="Bibliography"/>
       </w:pPr>
-      <w:bookmarkStart w:id="30" w:name="ref-martin_etal18"/>
-      <w:bookmarkEnd w:id="29"/>
+      <w:bookmarkStart w:id="29" w:name="ref-martin_etal18"/>
+      <w:bookmarkEnd w:id="28"/>
       <w:r>
         <w:t xml:space="preserve">14. </w:t>
       </w:r>
@@ -12525,8 +12576,8 @@
       <w:pPr>
         <w:pStyle w:val="Bibliography"/>
       </w:pPr>
-      <w:bookmarkStart w:id="31" w:name="ref-nielsen_etal24"/>
-      <w:bookmarkEnd w:id="30"/>
+      <w:bookmarkStart w:id="30" w:name="ref-nielsen_etal24"/>
+      <w:bookmarkEnd w:id="29"/>
       <w:r>
         <w:t xml:space="preserve">15. </w:t>
       </w:r>
@@ -12547,8 +12598,8 @@
       <w:pPr>
         <w:pStyle w:val="Bibliography"/>
       </w:pPr>
-      <w:bookmarkStart w:id="32" w:name="ref-selbmann_etal23"/>
-      <w:bookmarkEnd w:id="31"/>
+      <w:bookmarkStart w:id="31" w:name="ref-selbmann_etal23"/>
+      <w:bookmarkEnd w:id="30"/>
       <w:r>
         <w:t xml:space="preserve">16. </w:t>
       </w:r>
@@ -12569,8 +12620,8 @@
       <w:pPr>
         <w:pStyle w:val="Bibliography"/>
       </w:pPr>
-      <w:bookmarkStart w:id="33" w:name="ref-sharpe_etal17"/>
-      <w:bookmarkEnd w:id="32"/>
+      <w:bookmarkStart w:id="32" w:name="ref-sharpe_etal17"/>
+      <w:bookmarkEnd w:id="31"/>
       <w:r>
         <w:t xml:space="preserve">17. </w:t>
       </w:r>
@@ -12591,8 +12642,8 @@
       <w:pPr>
         <w:pStyle w:val="Bibliography"/>
       </w:pPr>
-      <w:bookmarkStart w:id="34" w:name="ref-terada_etal22"/>
-      <w:bookmarkEnd w:id="33"/>
+      <w:bookmarkStart w:id="33" w:name="ref-terada_etal22"/>
+      <w:bookmarkEnd w:id="32"/>
       <w:r>
         <w:t xml:space="preserve">18. </w:t>
       </w:r>
@@ -12613,8 +12664,8 @@
       <w:pPr>
         <w:pStyle w:val="Bibliography"/>
       </w:pPr>
-      <w:bookmarkStart w:id="35" w:name="ref-martin_etal24"/>
-      <w:bookmarkEnd w:id="34"/>
+      <w:bookmarkStart w:id="34" w:name="ref-martin_etal24"/>
+      <w:bookmarkEnd w:id="33"/>
       <w:r>
         <w:t xml:space="preserve">19. </w:t>
       </w:r>
@@ -12635,8 +12686,8 @@
       <w:pPr>
         <w:pStyle w:val="Bibliography"/>
       </w:pPr>
-      <w:bookmarkStart w:id="36" w:name="ref-arranz_etal16"/>
-      <w:bookmarkEnd w:id="35"/>
+      <w:bookmarkStart w:id="35" w:name="ref-arranz_etal16"/>
+      <w:bookmarkEnd w:id="34"/>
       <w:r>
         <w:t xml:space="preserve">20. </w:t>
       </w:r>
@@ -12657,8 +12708,8 @@
       <w:pPr>
         <w:pStyle w:val="Bibliography"/>
       </w:pPr>
-      <w:bookmarkStart w:id="37" w:name="ref-hersh_etal22"/>
-      <w:bookmarkEnd w:id="36"/>
+      <w:bookmarkStart w:id="36" w:name="ref-hersh_etal22"/>
+      <w:bookmarkEnd w:id="35"/>
       <w:r>
         <w:t xml:space="preserve">21. </w:t>
       </w:r>
@@ -12679,8 +12730,8 @@
       <w:pPr>
         <w:pStyle w:val="Bibliography"/>
       </w:pPr>
-      <w:bookmarkStart w:id="38" w:name="ref-vachon_etal22"/>
-      <w:bookmarkEnd w:id="37"/>
+      <w:bookmarkStart w:id="37" w:name="ref-vachon_etal22"/>
+      <w:bookmarkEnd w:id="36"/>
       <w:r>
         <w:t xml:space="preserve">22. </w:t>
       </w:r>
@@ -12701,8 +12752,8 @@
       <w:pPr>
         <w:pStyle w:val="Bibliography"/>
       </w:pPr>
-      <w:bookmarkStart w:id="39" w:name="ref-gero_etal16"/>
-      <w:bookmarkEnd w:id="38"/>
+      <w:bookmarkStart w:id="38" w:name="ref-gero_etal16"/>
+      <w:bookmarkEnd w:id="37"/>
       <w:r>
         <w:t xml:space="preserve">23. </w:t>
       </w:r>
@@ -12723,8 +12774,8 @@
       <w:pPr>
         <w:pStyle w:val="Bibliography"/>
       </w:pPr>
-      <w:bookmarkStart w:id="40" w:name="ref-sainburg_etal19"/>
-      <w:bookmarkEnd w:id="39"/>
+      <w:bookmarkStart w:id="39" w:name="ref-sainburg_etal19"/>
+      <w:bookmarkEnd w:id="38"/>
       <w:r>
         <w:t xml:space="preserve">24. </w:t>
       </w:r>
@@ -12745,8 +12796,8 @@
       <w:pPr>
         <w:pStyle w:val="Bibliography"/>
       </w:pPr>
-      <w:bookmarkStart w:id="41" w:name="ref-youngblood24"/>
-      <w:bookmarkEnd w:id="40"/>
+      <w:bookmarkStart w:id="40" w:name="ref-youngblood24"/>
+      <w:bookmarkEnd w:id="39"/>
       <w:r>
         <w:t xml:space="preserve">25. </w:t>
       </w:r>
@@ -12770,8 +12821,8 @@
       <w:pPr>
         <w:pStyle w:val="Bibliography"/>
       </w:pPr>
-      <w:bookmarkStart w:id="42" w:name="ref-fitch00"/>
-      <w:bookmarkEnd w:id="41"/>
+      <w:bookmarkStart w:id="41" w:name="ref-fitch00"/>
+      <w:bookmarkEnd w:id="40"/>
       <w:r>
         <w:t xml:space="preserve">26. </w:t>
       </w:r>
@@ -12792,8 +12843,8 @@
       <w:pPr>
         <w:pStyle w:val="Bibliography"/>
       </w:pPr>
-      <w:bookmarkStart w:id="43" w:name="ref-gibson_etal19"/>
-      <w:bookmarkEnd w:id="42"/>
+      <w:bookmarkStart w:id="42" w:name="ref-gibson_etal19"/>
+      <w:bookmarkEnd w:id="41"/>
       <w:r>
         <w:t xml:space="preserve">27. </w:t>
       </w:r>
@@ -12814,8 +12865,8 @@
       <w:pPr>
         <w:pStyle w:val="Bibliography"/>
       </w:pPr>
-      <w:bookmarkStart w:id="44" w:name="ref-gruber_etal22"/>
-      <w:bookmarkEnd w:id="43"/>
+      <w:bookmarkStart w:id="43" w:name="ref-gruber_etal22"/>
+      <w:bookmarkEnd w:id="42"/>
       <w:r>
         <w:t xml:space="preserve">28. </w:t>
       </w:r>
@@ -12836,8 +12887,8 @@
       <w:pPr>
         <w:pStyle w:val="Bibliography"/>
       </w:pPr>
-      <w:bookmarkStart w:id="45" w:name="ref-menzerath54"/>
-      <w:bookmarkEnd w:id="44"/>
+      <w:bookmarkStart w:id="44" w:name="ref-menzerath54"/>
+      <w:bookmarkEnd w:id="43"/>
       <w:r>
         <w:t xml:space="preserve">29. </w:t>
       </w:r>
@@ -12850,8 +12901,8 @@
       <w:pPr>
         <w:pStyle w:val="Bibliography"/>
       </w:pPr>
-      <w:bookmarkStart w:id="46" w:name="ref-hou_etal17"/>
-      <w:bookmarkEnd w:id="45"/>
+      <w:bookmarkStart w:id="45" w:name="ref-hou_etal17"/>
+      <w:bookmarkEnd w:id="44"/>
       <w:r>
         <w:t xml:space="preserve">30. </w:t>
       </w:r>
@@ -12872,8 +12923,8 @@
       <w:pPr>
         <w:pStyle w:val="Bibliography"/>
       </w:pPr>
-      <w:bookmarkStart w:id="47" w:name="ref-cramer05"/>
-      <w:bookmarkEnd w:id="46"/>
+      <w:bookmarkStart w:id="46" w:name="ref-cramer05"/>
+      <w:bookmarkEnd w:id="45"/>
       <w:r>
         <w:t xml:space="preserve">31. </w:t>
       </w:r>
@@ -12894,8 +12945,8 @@
       <w:pPr>
         <w:pStyle w:val="Bibliography"/>
       </w:pPr>
-      <w:bookmarkStart w:id="48" w:name="ref-stave_etal21"/>
-      <w:bookmarkEnd w:id="47"/>
+      <w:bookmarkStart w:id="47" w:name="ref-stave_etal21"/>
+      <w:bookmarkEnd w:id="46"/>
       <w:r>
         <w:t xml:space="preserve">32. </w:t>
       </w:r>
@@ -12916,8 +12967,8 @@
       <w:pPr>
         <w:pStyle w:val="Bibliography"/>
       </w:pPr>
-      <w:bookmarkStart w:id="49" w:name="ref-eroglu13"/>
-      <w:bookmarkEnd w:id="48"/>
+      <w:bookmarkStart w:id="48" w:name="ref-eroglu13"/>
+      <w:bookmarkEnd w:id="47"/>
       <w:r>
         <w:lastRenderedPageBreak/>
         <w:t xml:space="preserve">33. </w:t>
@@ -12939,8 +12990,8 @@
       <w:pPr>
         <w:pStyle w:val="Bibliography"/>
       </w:pPr>
-      <w:bookmarkStart w:id="50" w:name="ref-boroda_altmann91"/>
-      <w:bookmarkEnd w:id="49"/>
+      <w:bookmarkStart w:id="49" w:name="ref-boroda_altmann91"/>
+      <w:bookmarkEnd w:id="48"/>
       <w:r>
         <w:t xml:space="preserve">34. </w:t>
       </w:r>
@@ -12953,8 +13004,8 @@
       <w:pPr>
         <w:pStyle w:val="Bibliography"/>
       </w:pPr>
-      <w:bookmarkStart w:id="51" w:name="ref-gustison_etal16"/>
-      <w:bookmarkEnd w:id="50"/>
+      <w:bookmarkStart w:id="50" w:name="ref-gustison_etal16"/>
+      <w:bookmarkEnd w:id="49"/>
       <w:r>
         <w:t xml:space="preserve">35. </w:t>
       </w:r>
@@ -12975,8 +13026,8 @@
       <w:pPr>
         <w:pStyle w:val="Bibliography"/>
       </w:pPr>
-      <w:bookmarkStart w:id="52" w:name="ref-ferrer-i-cancho16"/>
-      <w:bookmarkEnd w:id="51"/>
+      <w:bookmarkStart w:id="51" w:name="ref-ferrer-i-cancho16"/>
+      <w:bookmarkEnd w:id="50"/>
       <w:r>
         <w:t xml:space="preserve">36. </w:t>
       </w:r>
@@ -12997,8 +13048,8 @@
       <w:pPr>
         <w:pStyle w:val="Bibliography"/>
       </w:pPr>
-      <w:bookmarkStart w:id="53" w:name="ref-ferrer-i-cancho_etal22"/>
-      <w:bookmarkEnd w:id="52"/>
+      <w:bookmarkStart w:id="52" w:name="ref-ferrer-i-cancho_etal22"/>
+      <w:bookmarkEnd w:id="51"/>
       <w:r>
         <w:t xml:space="preserve">37. </w:t>
       </w:r>
@@ -13019,8 +13070,8 @@
       <w:pPr>
         <w:pStyle w:val="Bibliography"/>
       </w:pPr>
-      <w:bookmarkStart w:id="54" w:name="ref-heesen_etal19"/>
-      <w:bookmarkEnd w:id="53"/>
+      <w:bookmarkStart w:id="53" w:name="ref-heesen_etal19"/>
+      <w:bookmarkEnd w:id="52"/>
       <w:r>
         <w:t xml:space="preserve">38. </w:t>
       </w:r>
@@ -13044,8 +13095,8 @@
       <w:pPr>
         <w:pStyle w:val="Bibliography"/>
       </w:pPr>
-      <w:bookmarkStart w:id="55" w:name="ref-gustisonGeladaVocalSequences2016"/>
-      <w:bookmarkEnd w:id="54"/>
+      <w:bookmarkStart w:id="54" w:name="ref-gustisonGeladaVocalSequences2016"/>
+      <w:bookmarkEnd w:id="53"/>
       <w:r>
         <w:t xml:space="preserve">39. </w:t>
       </w:r>
@@ -13066,8 +13117,8 @@
       <w:pPr>
         <w:pStyle w:val="Bibliography"/>
       </w:pPr>
-      <w:bookmarkStart w:id="56" w:name="ref-huang_etal20"/>
-      <w:bookmarkEnd w:id="55"/>
+      <w:bookmarkStart w:id="55" w:name="ref-huang_etal20"/>
+      <w:bookmarkEnd w:id="54"/>
       <w:r>
         <w:t xml:space="preserve">40. </w:t>
       </w:r>
@@ -13088,8 +13139,8 @@
       <w:pPr>
         <w:pStyle w:val="Bibliography"/>
       </w:pPr>
-      <w:bookmarkStart w:id="57" w:name="ref-favaro_etal20"/>
-      <w:bookmarkEnd w:id="56"/>
+      <w:bookmarkStart w:id="56" w:name="ref-favaro_etal20"/>
+      <w:bookmarkEnd w:id="55"/>
       <w:r>
         <w:t xml:space="preserve">41. </w:t>
       </w:r>
@@ -13110,8 +13161,8 @@
       <w:pPr>
         <w:pStyle w:val="Bibliography"/>
       </w:pPr>
-      <w:bookmarkStart w:id="58" w:name="ref-fedurek_etal17"/>
-      <w:bookmarkEnd w:id="57"/>
+      <w:bookmarkStart w:id="57" w:name="ref-fedurek_etal17"/>
+      <w:bookmarkEnd w:id="56"/>
       <w:r>
         <w:t xml:space="preserve">42. </w:t>
       </w:r>
@@ -13132,8 +13183,8 @@
       <w:pPr>
         <w:pStyle w:val="Bibliography"/>
       </w:pPr>
-      <w:bookmarkStart w:id="59" w:name="ref-james_etal21"/>
-      <w:bookmarkEnd w:id="58"/>
+      <w:bookmarkStart w:id="58" w:name="ref-james_etal21"/>
+      <w:bookmarkEnd w:id="57"/>
       <w:r>
         <w:t xml:space="preserve">43. </w:t>
       </w:r>
@@ -13154,8 +13205,8 @@
       <w:pPr>
         <w:pStyle w:val="Bibliography"/>
       </w:pPr>
-      <w:bookmarkStart w:id="60" w:name="ref-vradi21"/>
-      <w:bookmarkEnd w:id="59"/>
+      <w:bookmarkStart w:id="59" w:name="ref-vradi21"/>
+      <w:bookmarkEnd w:id="58"/>
       <w:r>
         <w:t xml:space="preserve">44. </w:t>
       </w:r>
@@ -13176,8 +13227,8 @@
       <w:pPr>
         <w:pStyle w:val="Bibliography"/>
       </w:pPr>
-      <w:bookmarkStart w:id="61" w:name="ref-jolliffe_etal23"/>
-      <w:bookmarkEnd w:id="60"/>
+      <w:bookmarkStart w:id="60" w:name="ref-jolliffe_etal23"/>
+      <w:bookmarkEnd w:id="59"/>
       <w:r>
         <w:t xml:space="preserve">45. </w:t>
       </w:r>
@@ -13198,8 +13249,8 @@
       <w:pPr>
         <w:pStyle w:val="Bibliography"/>
       </w:pPr>
-      <w:bookmarkStart w:id="62" w:name="ref-semple_etal22"/>
-      <w:bookmarkEnd w:id="61"/>
+      <w:bookmarkStart w:id="61" w:name="ref-semple_etal22"/>
+      <w:bookmarkEnd w:id="60"/>
       <w:r>
         <w:t xml:space="preserve">46. </w:t>
       </w:r>
@@ -13220,8 +13271,8 @@
       <w:pPr>
         <w:pStyle w:val="Bibliography"/>
       </w:pPr>
-      <w:bookmarkStart w:id="63" w:name="ref-altmann80"/>
-      <w:bookmarkEnd w:id="62"/>
+      <w:bookmarkStart w:id="62" w:name="ref-altmann80"/>
+      <w:bookmarkEnd w:id="61"/>
       <w:r>
         <w:t xml:space="preserve">47. </w:t>
       </w:r>
@@ -13234,8 +13285,8 @@
       <w:pPr>
         <w:pStyle w:val="Bibliography"/>
       </w:pPr>
-      <w:bookmarkStart w:id="64" w:name="ref-lloyd_slater21"/>
-      <w:bookmarkEnd w:id="63"/>
+      <w:bookmarkStart w:id="63" w:name="ref-lloyd_slater21"/>
+      <w:bookmarkEnd w:id="62"/>
       <w:r>
         <w:t xml:space="preserve">48. </w:t>
       </w:r>
@@ -13256,8 +13307,8 @@
       <w:pPr>
         <w:pStyle w:val="Bibliography"/>
       </w:pPr>
-      <w:bookmarkStart w:id="65" w:name="ref-seifart_etal22"/>
-      <w:bookmarkEnd w:id="64"/>
+      <w:bookmarkStart w:id="64" w:name="ref-seifart_etal22"/>
+      <w:bookmarkEnd w:id="63"/>
       <w:r>
         <w:t xml:space="preserve">49. </w:t>
       </w:r>
@@ -13278,8 +13329,8 @@
       <w:pPr>
         <w:pStyle w:val="Bibliography"/>
       </w:pPr>
-      <w:bookmarkStart w:id="66" w:name="ref-g_torre_etal21"/>
-      <w:bookmarkEnd w:id="65"/>
+      <w:bookmarkStart w:id="65" w:name="ref-g_torre_etal21"/>
+      <w:bookmarkEnd w:id="64"/>
       <w:r>
         <w:t xml:space="preserve">50. </w:t>
       </w:r>
@@ -13300,8 +13351,8 @@
       <w:pPr>
         <w:pStyle w:val="Bibliography"/>
       </w:pPr>
-      <w:bookmarkStart w:id="67" w:name="ref-lewis_etal23"/>
-      <w:bookmarkEnd w:id="66"/>
+      <w:bookmarkStart w:id="66" w:name="ref-lewis_etal23"/>
+      <w:bookmarkEnd w:id="65"/>
       <w:r>
         <w:t xml:space="preserve">51. </w:t>
       </w:r>
@@ -13322,8 +13373,8 @@
       <w:pPr>
         <w:pStyle w:val="Bibliography"/>
       </w:pPr>
-      <w:bookmarkStart w:id="68" w:name="ref-clink_lau20"/>
-      <w:bookmarkEnd w:id="67"/>
+      <w:bookmarkStart w:id="67" w:name="ref-clink_lau20"/>
+      <w:bookmarkEnd w:id="66"/>
       <w:r>
         <w:t xml:space="preserve">52. </w:t>
       </w:r>
@@ -13344,8 +13395,8 @@
       <w:pPr>
         <w:pStyle w:val="Bibliography"/>
       </w:pPr>
-      <w:bookmarkStart w:id="69" w:name="ref-milicka23"/>
-      <w:bookmarkEnd w:id="68"/>
+      <w:bookmarkStart w:id="68" w:name="ref-milicka23"/>
+      <w:bookmarkEnd w:id="67"/>
       <w:r>
         <w:t xml:space="preserve">53. </w:t>
       </w:r>
@@ -13366,8 +13417,8 @@
       <w:pPr>
         <w:pStyle w:val="Bibliography"/>
       </w:pPr>
-      <w:bookmarkStart w:id="70" w:name="ref-ferrer-i-cancho_etal14"/>
-      <w:bookmarkEnd w:id="69"/>
+      <w:bookmarkStart w:id="69" w:name="ref-ferrer-i-cancho_etal14"/>
+      <w:bookmarkEnd w:id="68"/>
       <w:r>
         <w:t xml:space="preserve">54. </w:t>
       </w:r>
@@ -13388,8 +13439,8 @@
       <w:pPr>
         <w:pStyle w:val="Bibliography"/>
       </w:pPr>
-      <w:bookmarkStart w:id="71" w:name="ref-torre_etal19"/>
-      <w:bookmarkEnd w:id="70"/>
+      <w:bookmarkStart w:id="70" w:name="ref-torre_etal19"/>
+      <w:bookmarkEnd w:id="69"/>
       <w:r>
         <w:t xml:space="preserve">55. </w:t>
       </w:r>
@@ -13410,8 +13461,8 @@
       <w:pPr>
         <w:pStyle w:val="Bibliography"/>
       </w:pPr>
-      <w:bookmarkStart w:id="72" w:name="ref-hernandez-fernandez_etal19"/>
-      <w:bookmarkEnd w:id="71"/>
+      <w:bookmarkStart w:id="71" w:name="ref-hernandez-fernandez_etal19"/>
+      <w:bookmarkEnd w:id="70"/>
       <w:r>
         <w:t xml:space="preserve">56. </w:t>
       </w:r>
@@ -13432,8 +13483,8 @@
       <w:pPr>
         <w:pStyle w:val="Bibliography"/>
       </w:pPr>
-      <w:bookmarkStart w:id="73" w:name="ref-bates_etal15"/>
-      <w:bookmarkEnd w:id="72"/>
+      <w:bookmarkStart w:id="72" w:name="ref-bates_etal15"/>
+      <w:bookmarkEnd w:id="71"/>
       <w:r>
         <w:t xml:space="preserve">57. </w:t>
       </w:r>
@@ -13457,8 +13508,8 @@
       <w:pPr>
         <w:pStyle w:val="Bibliography"/>
       </w:pPr>
-      <w:bookmarkStart w:id="74" w:name="ref-fox_etal15"/>
-      <w:bookmarkEnd w:id="73"/>
+      <w:bookmarkStart w:id="73" w:name="ref-fox_etal15"/>
+      <w:bookmarkEnd w:id="72"/>
       <w:r>
         <w:t xml:space="preserve">58. </w:t>
       </w:r>
@@ -13471,8 +13522,8 @@
       <w:pPr>
         <w:pStyle w:val="Bibliography"/>
       </w:pPr>
-      <w:bookmarkStart w:id="75" w:name="ref-ives_etal07"/>
-      <w:bookmarkEnd w:id="74"/>
+      <w:bookmarkStart w:id="74" w:name="ref-ives_etal07"/>
+      <w:bookmarkEnd w:id="73"/>
       <w:r>
         <w:t xml:space="preserve">59. </w:t>
       </w:r>
@@ -13493,8 +13544,8 @@
       <w:pPr>
         <w:pStyle w:val="Bibliography"/>
       </w:pPr>
-      <w:bookmarkStart w:id="76" w:name="ref-revell24"/>
-      <w:bookmarkEnd w:id="75"/>
+      <w:bookmarkStart w:id="75" w:name="ref-revell24"/>
+      <w:bookmarkEnd w:id="74"/>
       <w:r>
         <w:t xml:space="preserve">60. </w:t>
       </w:r>
@@ -13515,21 +13566,21 @@
       <w:pPr>
         <w:pStyle w:val="Bibliography"/>
       </w:pPr>
-      <w:bookmarkStart w:id="77" w:name="ref-mercado22"/>
-      <w:bookmarkEnd w:id="76"/>
+      <w:bookmarkStart w:id="76" w:name="ref-kershenbaum_etal16"/>
+      <w:bookmarkEnd w:id="75"/>
       <w:r>
         <w:t xml:space="preserve">61. </w:t>
       </w:r>
       <w:r>
         <w:tab/>
-        <w:t xml:space="preserve">Mercado E. Intra-individual variation in the songs of humpback whales suggests they are sonically searching for conspecifics. Learn Behav [Internet]. 2022 Dec [cited 2024 Apr 18];50(4):456–81. Available from: </w:t>
+        <w:t xml:space="preserve">Kershenbaum A, Blumstein DT, Roch MA, Akçay Ç, Backus G, Bee MA, et al. Acoustic sequences in non-human animals: a tutorial review and prospectus. Biol Rev [Internet]. 2016 [cited 2023 Jun 1];91:13–52. Available from: </w:t>
       </w:r>
       <w:hyperlink r:id="rId75">
         <w:r>
           <w:rPr>
             <w:rStyle w:val="Hyperlink"/>
           </w:rPr>
-          <w:t>https://link.springer.com/10.3758/s13420-021-00495-0</w:t>
+          <w:t>https://doi.org/10.1111/brv.12160</w:t>
         </w:r>
       </w:hyperlink>
     </w:p>
@@ -13537,21 +13588,21 @@
       <w:pPr>
         <w:pStyle w:val="Bibliography"/>
       </w:pPr>
-      <w:bookmarkStart w:id="78" w:name="ref-kershenbaum_etal16"/>
-      <w:bookmarkEnd w:id="77"/>
+      <w:bookmarkStart w:id="77" w:name="ref-arnon_kirby24"/>
+      <w:bookmarkEnd w:id="76"/>
       <w:r>
         <w:t xml:space="preserve">62. </w:t>
       </w:r>
       <w:r>
         <w:tab/>
-        <w:t xml:space="preserve">Kershenbaum A, Blumstein DT, Roch MA, Akçay Ç, Backus G, Bee MA, et al. Acoustic sequences in non-human animals: a tutorial review and prospectus. Biol Rev [Internet]. 2016 [cited 2023 Jun 1];91:13–52. Available from: </w:t>
+        <w:t xml:space="preserve">Arnon I, Kirby S. Cultural evolution creates the statistical structure of language. Sci Rep [Internet]. 2024 Mar 4 [cited 2024 May 16];14(1):5255. Available from: </w:t>
       </w:r>
       <w:hyperlink r:id="rId76">
         <w:r>
           <w:rPr>
             <w:rStyle w:val="Hyperlink"/>
           </w:rPr>
-          <w:t>https://doi.org/10.1111/brv.12160</w:t>
+          <w:t>https://www.nature.com/articles/s41598-024-56152-9</w:t>
         </w:r>
       </w:hyperlink>
     </w:p>
@@ -13559,21 +13610,21 @@
       <w:pPr>
         <w:pStyle w:val="Bibliography"/>
       </w:pPr>
-      <w:bookmarkStart w:id="79" w:name="ref-arnon_kirby24"/>
-      <w:bookmarkEnd w:id="78"/>
+      <w:bookmarkStart w:id="78" w:name="ref-tanaka-ishii21"/>
+      <w:bookmarkEnd w:id="77"/>
       <w:r>
         <w:t xml:space="preserve">63. </w:t>
       </w:r>
       <w:r>
         <w:tab/>
-        <w:t xml:space="preserve">Arnon I, Kirby S. Cultural evolution creates the statistical structure of language. Sci Rep [Internet]. 2024 Mar 4 [cited 2024 May 16];14(1):5255. Available from: </w:t>
+        <w:t xml:space="preserve">Tanaka-Ishii K. Menzerath’s law in the syntax of languages compared with random sentences. Entropy [Internet]. 2021 May 25 [cited 2023 Aug 9];23(6):661. Available from: </w:t>
       </w:r>
       <w:hyperlink r:id="rId77">
         <w:r>
           <w:rPr>
             <w:rStyle w:val="Hyperlink"/>
           </w:rPr>
-          <w:t>https://www.nature.com/articles/s41598-024-56152-9</w:t>
+          <w:t>https://www.mdpi.com/1099-4300/23/6/661</w:t>
         </w:r>
       </w:hyperlink>
     </w:p>
@@ -13581,57 +13632,57 @@
       <w:pPr>
         <w:pStyle w:val="Bibliography"/>
       </w:pPr>
-      <w:bookmarkStart w:id="80" w:name="ref-tanaka-ishii21"/>
-      <w:bookmarkEnd w:id="79"/>
+      <w:bookmarkStart w:id="79" w:name="ref-meyer02"/>
+      <w:bookmarkEnd w:id="78"/>
       <w:r>
         <w:t xml:space="preserve">64. </w:t>
       </w:r>
       <w:r>
         <w:tab/>
-        <w:t xml:space="preserve">Tanaka-Ishii K. Menzerath’s law in the syntax of languages compared with random sentences. Entropy [Internet]. 2021 May 25 [cited 2023 Aug 9];23(6):661. Available from: </w:t>
-      </w:r>
-      <w:hyperlink r:id="rId78">
-        <w:r>
-          <w:rPr>
-            <w:rStyle w:val="Hyperlink"/>
-          </w:rPr>
-          <w:t>https://www.mdpi.com/1099-4300/23/6/661</w:t>
-        </w:r>
-      </w:hyperlink>
+        <w:t xml:space="preserve">Meyer P. Laws and theories in quantitative linguistics. Glottometrics. 2002;5:62–80. </w:t>
+      </w:r>
     </w:p>
     <w:p>
       <w:pPr>
         <w:pStyle w:val="Bibliography"/>
       </w:pPr>
-      <w:bookmarkStart w:id="81" w:name="ref-meyer02"/>
-      <w:bookmarkEnd w:id="80"/>
+      <w:bookmarkStart w:id="80" w:name="ref-piantadosi_gibson14"/>
+      <w:bookmarkEnd w:id="79"/>
       <w:r>
         <w:t xml:space="preserve">65. </w:t>
       </w:r>
       <w:r>
         <w:tab/>
-        <w:t xml:space="preserve">Meyer P. Laws and theories in quantitative linguistics. Glottometrics. 2002;5:62–80. </w:t>
-      </w:r>
+        <w:t xml:space="preserve">Piantadosi ST, Gibson E. Quantitative standards for absolute linguistic universals. Cognitive Science [Internet]. 2014 May [cited 2024 May 15];38(4):736–56. Available from: </w:t>
+      </w:r>
+      <w:hyperlink r:id="rId78">
+        <w:r>
+          <w:rPr>
+            <w:rStyle w:val="Hyperlink"/>
+          </w:rPr>
+          <w:t>https://onlinelibrary.wiley.com/doi/10.1111/cogs.12088</w:t>
+        </w:r>
+      </w:hyperlink>
     </w:p>
     <w:p>
       <w:pPr>
         <w:pStyle w:val="Bibliography"/>
       </w:pPr>
-      <w:bookmarkStart w:id="82" w:name="ref-piantadosi_gibson14"/>
-      <w:bookmarkEnd w:id="81"/>
+      <w:bookmarkStart w:id="81" w:name="ref-piantadosi14"/>
+      <w:bookmarkEnd w:id="80"/>
       <w:r>
         <w:t xml:space="preserve">66. </w:t>
       </w:r>
       <w:r>
         <w:tab/>
-        <w:t xml:space="preserve">Piantadosi ST, Gibson E. Quantitative standards for absolute linguistic universals. Cognitive Science [Internet]. 2014 May [cited 2024 May 15];38(4):736–56. Available from: </w:t>
+        <w:t xml:space="preserve">Piantadosi ST. Zipf’s word frequency law in natural language: A critical review and future directions. Psychon Bull Rev [Internet]. 2014 Oct [cited 2023 Aug 3];21(5):1112–30. Available from: </w:t>
       </w:r>
       <w:hyperlink r:id="rId79">
         <w:r>
           <w:rPr>
             <w:rStyle w:val="Hyperlink"/>
           </w:rPr>
-          <w:t>https://onlinelibrary.wiley.com/doi/10.1111/cogs.12088</w:t>
+          <w:t>https://www.ncbi.nlm.nih.gov/pmc/articles/PMC4176592/</w:t>
         </w:r>
       </w:hyperlink>
     </w:p>
@@ -13639,260 +13690,260 @@
       <w:pPr>
         <w:pStyle w:val="Bibliography"/>
       </w:pPr>
-      <w:bookmarkStart w:id="83" w:name="ref-piantadosi14"/>
-      <w:bookmarkEnd w:id="82"/>
+      <w:bookmarkStart w:id="82" w:name="ref-bentz_ferrer-i-cancho16"/>
+      <w:bookmarkEnd w:id="81"/>
       <w:r>
         <w:t xml:space="preserve">67. </w:t>
       </w:r>
       <w:r>
         <w:tab/>
-        <w:t xml:space="preserve">Piantadosi ST. Zipf’s word frequency law in natural language: A critical review and future directions. Psychon Bull Rev [Internet]. 2014 Oct [cited 2023 Aug 3];21(5):1112–30. Available from: </w:t>
+        <w:t xml:space="preserve">Bentz C, Ferrer-i-Cancho R. </w:t>
       </w:r>
       <w:hyperlink r:id="rId80">
         <w:r>
           <w:rPr>
             <w:rStyle w:val="Hyperlink"/>
           </w:rPr>
-          <w:t>https://www.ncbi.nlm.nih.gov/pmc/articles/PMC4176592/</w:t>
-        </w:r>
-      </w:hyperlink>
+          <w:t>Zipf’s law of abbreviation as a language universal</w:t>
+        </w:r>
+      </w:hyperlink>
+      <w:r>
+        <w:t xml:space="preserve">. In: Proceedings of the Leiden Workshop on Capturing Phylogenetic Algorithms for Linguistics. 2016. p. 1–4. </w:t>
+      </w:r>
     </w:p>
     <w:p>
       <w:pPr>
         <w:pStyle w:val="Bibliography"/>
       </w:pPr>
-      <w:bookmarkStart w:id="84" w:name="ref-bentz_ferrer-i-cancho16"/>
-      <w:bookmarkEnd w:id="83"/>
+      <w:bookmarkStart w:id="83" w:name="ref-oller73"/>
+      <w:bookmarkEnd w:id="82"/>
       <w:r>
         <w:lastRenderedPageBreak/>
         <w:t xml:space="preserve">68. </w:t>
       </w:r>
       <w:r>
         <w:tab/>
-        <w:t xml:space="preserve">Bentz C, Ferrer-i-Cancho R. </w:t>
+        <w:t xml:space="preserve">Oller DK. The effect of position in utterance on speech segment duration in English. The Journal of the Acoustical Society of America [Internet]. 1973 Nov 1 [cited 2024 May 14];54(5):1235–47. Available from: </w:t>
       </w:r>
       <w:hyperlink r:id="rId81">
         <w:r>
           <w:rPr>
             <w:rStyle w:val="Hyperlink"/>
           </w:rPr>
-          <w:t>Zipf’s law of abbreviation as a language universal</w:t>
-        </w:r>
-      </w:hyperlink>
-      <w:r>
-        <w:t xml:space="preserve">. In: Proceedings of the Leiden Workshop on Capturing Phylogenetic Algorithms for Linguistics. 2016. p. 1–4. </w:t>
-      </w:r>
+          <w:t>https://pubs.aip.org/jasa/article/54/5/1235/605848/The-effect-of-position-in-utterance-on-speech</w:t>
+        </w:r>
+      </w:hyperlink>
     </w:p>
     <w:p>
       <w:pPr>
         <w:pStyle w:val="Bibliography"/>
       </w:pPr>
-      <w:bookmarkStart w:id="85" w:name="ref-oller73"/>
-      <w:bookmarkEnd w:id="84"/>
+      <w:bookmarkStart w:id="84" w:name="ref-paschen_etal22"/>
+      <w:bookmarkEnd w:id="83"/>
       <w:r>
         <w:t xml:space="preserve">69. </w:t>
       </w:r>
       <w:r>
         <w:tab/>
-        <w:t xml:space="preserve">Oller DK. The effect of position in utterance on speech segment duration in English. The Journal of the Acoustical Society of America [Internet]. 1973 Nov 1 [cited 2024 May 14];54(5):1235–47. Available from: </w:t>
+        <w:t xml:space="preserve">Paschen L, Fuchs S, Seifart F. </w:t>
       </w:r>
       <w:hyperlink r:id="rId82">
         <w:r>
           <w:rPr>
             <w:rStyle w:val="Hyperlink"/>
           </w:rPr>
-          <w:t>https://pubs.aip.org/jasa/article/54/5/1235/605848/The-effect-of-position-in-utterance-on-speech</w:t>
-        </w:r>
-      </w:hyperlink>
+          <w:t>Final Lengthening and vowel length in 25 languages</w:t>
+        </w:r>
+      </w:hyperlink>
+      <w:r>
+        <w:t xml:space="preserve">. Journal of Phonetics. 2022;94(101179). </w:t>
+      </w:r>
     </w:p>
     <w:p>
       <w:pPr>
         <w:pStyle w:val="Bibliography"/>
       </w:pPr>
-      <w:bookmarkStart w:id="86" w:name="ref-paschen_etal22"/>
-      <w:bookmarkEnd w:id="85"/>
+      <w:bookmarkStart w:id="85" w:name="ref-seifart_etal21"/>
+      <w:bookmarkEnd w:id="84"/>
       <w:r>
         <w:t xml:space="preserve">70. </w:t>
       </w:r>
       <w:r>
         <w:tab/>
-        <w:t xml:space="preserve">Paschen L, Fuchs S, Seifart F. </w:t>
+        <w:t xml:space="preserve">Seifart F, Strunk J, Danielsen S, Hartmann I, Pakendorf B, Wichmann S, et al. </w:t>
       </w:r>
       <w:hyperlink r:id="rId83">
         <w:r>
           <w:rPr>
             <w:rStyle w:val="Hyperlink"/>
           </w:rPr>
-          <w:t>Final Lengthening and vowel length in 25 languages</w:t>
-        </w:r>
-      </w:hyperlink>
-      <w:r>
-        <w:t xml:space="preserve">. Journal of Phonetics. 2022;94(101179). </w:t>
+          <w:t>The extent and degree of utterance-final word lengthening in spontaneous speech from 10 languages</w:t>
+        </w:r>
+      </w:hyperlink>
+      <w:r>
+        <w:t xml:space="preserve">. Linguistics Vangaurd. 2021;7(1):20190063. </w:t>
       </w:r>
     </w:p>
     <w:p>
       <w:pPr>
         <w:pStyle w:val="Bibliography"/>
       </w:pPr>
-      <w:bookmarkStart w:id="87" w:name="ref-seifart_etal21"/>
-      <w:bookmarkEnd w:id="86"/>
+      <w:bookmarkStart w:id="86" w:name="ref-mann_etal21"/>
+      <w:bookmarkEnd w:id="85"/>
       <w:r>
         <w:t xml:space="preserve">71. </w:t>
       </w:r>
       <w:r>
         <w:tab/>
-        <w:t xml:space="preserve">Seifart F, Strunk J, Danielsen S, Hartmann I, Pakendorf B, Wichmann S, et al. </w:t>
+        <w:t xml:space="preserve">Mann DC, Fitch WT, Tu HW, Hoeschele M. Universal principles underlying segmental structures in parrot song and human speech. Sci Rep [Internet]. 2021 Jan 12 [cited 2024 May 15];11(1):776. Available from: </w:t>
       </w:r>
       <w:hyperlink r:id="rId84">
         <w:r>
           <w:rPr>
             <w:rStyle w:val="Hyperlink"/>
           </w:rPr>
-          <w:t>The extent and degree of utterance-final word lengthening in spontaneous speech from 10 languages</w:t>
-        </w:r>
-      </w:hyperlink>
-      <w:r>
-        <w:t xml:space="preserve">. Linguistics Vangaurd. 2021;7(1):20190063. </w:t>
-      </w:r>
+          <w:t>https://www.nature.com/articles/s41598-020-80340-y</w:t>
+        </w:r>
+      </w:hyperlink>
     </w:p>
     <w:p>
       <w:pPr>
         <w:pStyle w:val="Bibliography"/>
       </w:pPr>
-      <w:bookmarkStart w:id="88" w:name="ref-mann_etal21"/>
-      <w:bookmarkEnd w:id="87"/>
+      <w:bookmarkStart w:id="87" w:name="ref-matzinger_fitch21"/>
+      <w:bookmarkEnd w:id="86"/>
       <w:r>
         <w:t xml:space="preserve">72. </w:t>
       </w:r>
       <w:r>
         <w:tab/>
-        <w:t xml:space="preserve">Mann DC, Fitch WT, Tu HW, Hoeschele M. Universal principles underlying segmental structures in parrot song and human speech. Sci Rep [Internet]. 2021 Jan 12 [cited 2024 May 15];11(1):776. Available from: </w:t>
+        <w:t xml:space="preserve">Matzinger T, Fitch WT. </w:t>
       </w:r>
       <w:hyperlink r:id="rId85">
         <w:r>
           <w:rPr>
             <w:rStyle w:val="Hyperlink"/>
           </w:rPr>
-          <w:t>https://www.nature.com/articles/s41598-020-80340-y</w:t>
-        </w:r>
-      </w:hyperlink>
+          <w:t>Voice modulatory cues to structure across languages and species</w:t>
+        </w:r>
+      </w:hyperlink>
+      <w:r>
+        <w:t xml:space="preserve">. Philosophical Transactions of the Royal Society B. 2021;376:20200393. </w:t>
+      </w:r>
     </w:p>
     <w:p>
       <w:pPr>
         <w:pStyle w:val="Bibliography"/>
       </w:pPr>
-      <w:bookmarkStart w:id="89" w:name="ref-matzinger_fitch21"/>
-      <w:bookmarkEnd w:id="88"/>
+      <w:bookmarkStart w:id="88" w:name="ref-madsen_etal23"/>
+      <w:bookmarkEnd w:id="87"/>
       <w:r>
         <w:t xml:space="preserve">73. </w:t>
       </w:r>
       <w:r>
         <w:tab/>
-        <w:t xml:space="preserve">Matzinger T, Fitch WT. </w:t>
+        <w:t xml:space="preserve">Madsen PT, Siebert U, Elemans CPH. Toothed whales use distinct vocal registers for echolocation and communication. Science [Internet]. 2023 Mar 3 [cited 2024 May 15];379(6635):928–33. Available from: </w:t>
       </w:r>
       <w:hyperlink r:id="rId86">
         <w:r>
           <w:rPr>
             <w:rStyle w:val="Hyperlink"/>
           </w:rPr>
-          <w:t>Voice modulatory cues to structure across languages and species</w:t>
-        </w:r>
-      </w:hyperlink>
-      <w:r>
-        <w:t xml:space="preserve">. Philosophical Transactions of the Royal Society B. 2021;376:20200393. </w:t>
-      </w:r>
+          <w:t>https://www.science.org/doi/10.1126/science.adc9570</w:t>
+        </w:r>
+      </w:hyperlink>
     </w:p>
     <w:p>
       <w:pPr>
         <w:pStyle w:val="Bibliography"/>
       </w:pPr>
-      <w:bookmarkStart w:id="90" w:name="ref-madsen_etal23"/>
-      <w:bookmarkEnd w:id="89"/>
+      <w:bookmarkStart w:id="89" w:name="ref-elemans_etal24"/>
+      <w:bookmarkEnd w:id="88"/>
       <w:r>
         <w:t xml:space="preserve">74. </w:t>
       </w:r>
       <w:r>
         <w:tab/>
-        <w:t xml:space="preserve">Madsen PT, Siebert U, Elemans CPH. Toothed whales use distinct vocal registers for echolocation and communication. Science [Internet]. 2023 Mar 3 [cited 2024 May 15];379(6635):928–33. Available from: </w:t>
+        <w:t xml:space="preserve">Elemans CPH, Jiang W, Jensen MH, Pichler H, Mussman BR, Nattestad J, et al. </w:t>
       </w:r>
       <w:hyperlink r:id="rId87">
         <w:r>
           <w:rPr>
             <w:rStyle w:val="Hyperlink"/>
           </w:rPr>
-          <w:t>https://www.science.org/doi/10.1126/science.adc9570</w:t>
-        </w:r>
-      </w:hyperlink>
+          <w:t>Evolutionary novelties underlie sound production in baleen whales</w:t>
+        </w:r>
+      </w:hyperlink>
+      <w:r>
+        <w:t xml:space="preserve">. Nature. 2024;627:123–9. </w:t>
+      </w:r>
     </w:p>
     <w:p>
       <w:pPr>
         <w:pStyle w:val="Bibliography"/>
       </w:pPr>
-      <w:bookmarkStart w:id="91" w:name="ref-elemans_etal24"/>
-      <w:bookmarkEnd w:id="90"/>
+      <w:bookmarkStart w:id="90" w:name="ref-tierney_etal11"/>
+      <w:bookmarkEnd w:id="89"/>
       <w:r>
         <w:t xml:space="preserve">75. </w:t>
       </w:r>
       <w:r>
         <w:tab/>
-        <w:t xml:space="preserve">Elemans CPH, Jiang W, Jensen MH, Pichler H, Mussman BR, Nattestad J, et al. </w:t>
+        <w:t xml:space="preserve">Tierney AT, Russo FA, Patel AD. </w:t>
       </w:r>
       <w:hyperlink r:id="rId88">
         <w:r>
           <w:rPr>
             <w:rStyle w:val="Hyperlink"/>
           </w:rPr>
-          <w:t>Evolutionary novelties underlie sound production in baleen whales</w:t>
-        </w:r>
-      </w:hyperlink>
-      <w:r>
-        <w:t xml:space="preserve">. Nature. 2024;627:123–9. </w:t>
+          <w:t>The motor origins of human and avian song structure</w:t>
+        </w:r>
+      </w:hyperlink>
+      <w:r>
+        <w:t xml:space="preserve">. Proceedings of the National Academy of Sciences. 2011;108(37):15510–5. </w:t>
       </w:r>
     </w:p>
     <w:p>
       <w:pPr>
         <w:pStyle w:val="Bibliography"/>
       </w:pPr>
-      <w:bookmarkStart w:id="92" w:name="ref-tierney_etal11"/>
-      <w:bookmarkEnd w:id="91"/>
+      <w:bookmarkStart w:id="91" w:name="ref-zhang_ghazanfar18"/>
+      <w:bookmarkEnd w:id="90"/>
       <w:r>
         <w:t xml:space="preserve">76. </w:t>
       </w:r>
       <w:r>
         <w:tab/>
-        <w:t xml:space="preserve">Tierney AT, Russo FA, Patel AD. </w:t>
+        <w:t xml:space="preserve">Zhang YS, Ghazanfar AA. Vocal development through morphological computation. PLoS Biol [Internet]. 2018 Feb 20 [cited 2024 May 15];16(2):e2003933. Available from: </w:t>
       </w:r>
       <w:hyperlink r:id="rId89">
         <w:r>
           <w:rPr>
             <w:rStyle w:val="Hyperlink"/>
           </w:rPr>
-          <w:t>The motor origins of human and avian song structure</w:t>
-        </w:r>
-      </w:hyperlink>
-      <w:r>
-        <w:t xml:space="preserve">. Proceedings of the National Academy of Sciences. 2011;108(37):15510–5. </w:t>
-      </w:r>
+          <w:t>https://dx.plos.org/10.1371/journal.pbio.2003933</w:t>
+        </w:r>
+      </w:hyperlink>
     </w:p>
     <w:p>
       <w:pPr>
         <w:pStyle w:val="Bibliography"/>
       </w:pPr>
-      <w:bookmarkStart w:id="93" w:name="ref-zhang_ghazanfar18"/>
-      <w:bookmarkEnd w:id="92"/>
+      <w:bookmarkStart w:id="92" w:name="ref-franz_goller03"/>
+      <w:bookmarkEnd w:id="91"/>
       <w:r>
         <w:t xml:space="preserve">77. </w:t>
       </w:r>
       <w:r>
         <w:tab/>
-        <w:t xml:space="preserve">Zhang YS, Ghazanfar AA. Vocal development through morphological computation. PLoS Biol [Internet]. 2018 Feb 20 [cited 2024 May 15];16(2):e2003933. Available from: </w:t>
+        <w:t xml:space="preserve">Franz M, Goller F. Respiratory patterns and oxygen consumption in singing zebra finches. Journal of Experimental Biology [Internet]. 2003 Mar 15 [cited 2024 May 15];206(6):967–78. Available from: </w:t>
       </w:r>
       <w:hyperlink r:id="rId90">
         <w:r>
           <w:rPr>
             <w:rStyle w:val="Hyperlink"/>
           </w:rPr>
-          <w:t>https://dx.plos.org/10.1371/journal.pbio.2003933</w:t>
+          <w:t>https://journals.biologists.com/jeb/article/206/6/967/14027/Respiratory-patterns-and-oxygen-consumption-in</w:t>
         </w:r>
       </w:hyperlink>
     </w:p>
@@ -13900,21 +13951,21 @@
       <w:pPr>
         <w:pStyle w:val="Bibliography"/>
       </w:pPr>
-      <w:bookmarkStart w:id="94" w:name="ref-franz_goller03"/>
-      <w:bookmarkEnd w:id="93"/>
+      <w:bookmarkStart w:id="93" w:name="ref-holt_etal15"/>
+      <w:bookmarkEnd w:id="92"/>
       <w:r>
         <w:t xml:space="preserve">78. </w:t>
       </w:r>
       <w:r>
         <w:tab/>
-        <w:t xml:space="preserve">Franz M, Goller F. Respiratory patterns and oxygen consumption in singing zebra finches. Journal of Experimental Biology [Internet]. 2003 Mar 15 [cited 2024 May 15];206(6):967–78. Available from: </w:t>
+        <w:t xml:space="preserve">Holt MM, Noren DP, Dunkin RC, Williams TM. Vocal performance affects metabolic rate in dolphins: implications for animals communicating in noisy environments. Journal of Experimental Biology [Internet]. 2015 Jan 1 [cited 2024 May 15];jeb.122424. Available from: </w:t>
       </w:r>
       <w:hyperlink r:id="rId91">
         <w:r>
           <w:rPr>
             <w:rStyle w:val="Hyperlink"/>
           </w:rPr>
-          <w:t>https://journals.biologists.com/jeb/article/206/6/967/14027/Respiratory-patterns-and-oxygen-consumption-in</w:t>
+          <w:t>https://journals.biologists.com/jeb/article/doi/10.1242/jeb.122424/262142/Vocal-performance-affects-metabolic-rate-in</w:t>
         </w:r>
       </w:hyperlink>
     </w:p>
@@ -13922,21 +13973,21 @@
       <w:pPr>
         <w:pStyle w:val="Bibliography"/>
       </w:pPr>
-      <w:bookmarkStart w:id="95" w:name="ref-holt_etal15"/>
-      <w:bookmarkEnd w:id="94"/>
+      <w:bookmarkStart w:id="94" w:name="ref-vannoni_mcelligott09"/>
+      <w:bookmarkEnd w:id="93"/>
       <w:r>
         <w:t xml:space="preserve">79. </w:t>
       </w:r>
       <w:r>
         <w:tab/>
-        <w:t xml:space="preserve">Holt MM, Noren DP, Dunkin RC, Williams TM. Vocal performance affects metabolic rate in dolphins: implications for animals communicating in noisy environments. Journal of Experimental Biology [Internet]. 2015 Jan 1 [cited 2024 May 15];jeb.122424. Available from: </w:t>
+        <w:t xml:space="preserve">Vannoni E, McElligott AG. Fallow bucks get hoarse: vocal fatigue as a possible signal to conspecifics. Animal Behaviour [Internet]. 2009 Jul [cited 2024 May 15];78(1):3–10. Available from: </w:t>
       </w:r>
       <w:hyperlink r:id="rId92">
         <w:r>
           <w:rPr>
             <w:rStyle w:val="Hyperlink"/>
           </w:rPr>
-          <w:t>https://journals.biologists.com/jeb/article/doi/10.1242/jeb.122424/262142/Vocal-performance-affects-metabolic-rate-in</w:t>
+          <w:t>https://linkinghub.elsevier.com/retrieve/pii/S0003347209001596</w:t>
         </w:r>
       </w:hyperlink>
     </w:p>
@@ -13944,21 +13995,21 @@
       <w:pPr>
         <w:pStyle w:val="Bibliography"/>
       </w:pPr>
-      <w:bookmarkStart w:id="96" w:name="ref-vannoni_mcelligott09"/>
-      <w:bookmarkEnd w:id="95"/>
+      <w:bookmarkStart w:id="95" w:name="ref-samson_etal14"/>
+      <w:bookmarkEnd w:id="94"/>
       <w:r>
         <w:t xml:space="preserve">80. </w:t>
       </w:r>
       <w:r>
         <w:tab/>
-        <w:t xml:space="preserve">Vannoni E, McElligott AG. Fallow bucks get hoarse: vocal fatigue as a possible signal to conspecifics. Animal Behaviour [Internet]. 2009 Jul [cited 2024 May 15];78(1):3–10. Available from: </w:t>
+        <w:t xml:space="preserve">Samson DR, Hurst D, Shumaker RW. Orangutan night-time long call behavior: sleep quality costs associated with vocalizations in captive Pongo. Advances in Zoology [Internet]. 2014 Sep 7 [cited 2024 May 15];2014:1–8. Available from: </w:t>
       </w:r>
       <w:hyperlink r:id="rId93">
         <w:r>
           <w:rPr>
             <w:rStyle w:val="Hyperlink"/>
           </w:rPr>
-          <w:t>https://linkinghub.elsevier.com/retrieve/pii/S0003347209001596</w:t>
+          <w:t>https://www.hindawi.com/journals/az/2014/101763/</w:t>
         </w:r>
       </w:hyperlink>
     </w:p>
@@ -13966,21 +14017,21 @@
       <w:pPr>
         <w:pStyle w:val="Bibliography"/>
       </w:pPr>
-      <w:bookmarkStart w:id="97" w:name="ref-samson_etal14"/>
-      <w:bookmarkEnd w:id="96"/>
+      <w:bookmarkStart w:id="96" w:name="ref-fujiki_etal22"/>
+      <w:bookmarkEnd w:id="95"/>
       <w:r>
         <w:t xml:space="preserve">81. </w:t>
       </w:r>
       <w:r>
         <w:tab/>
-        <w:t xml:space="preserve">Samson DR, Hurst D, Shumaker RW. Orangutan night-time long call behavior: sleep quality costs associated with vocalizations in captive Pongo. Advances in Zoology [Internet]. 2014 Sep 7 [cited 2024 May 15];2014:1–8. Available from: </w:t>
+        <w:t xml:space="preserve">Fujiki RB, Huber JE, Sivasankar MP. The effects of vocal exertion on lung volume measurements and acoustics in speakers reporting high and low vocal fatigue. PLoS ONE [Internet]. 2022 May 12 [cited 2024 May 15];17(5):e0268324. Available from: </w:t>
       </w:r>
       <w:hyperlink r:id="rId94">
         <w:r>
           <w:rPr>
             <w:rStyle w:val="Hyperlink"/>
           </w:rPr>
-          <w:t>https://www.hindawi.com/journals/az/2014/101763/</w:t>
+          <w:t>https://dx.plos.org/10.1371/journal.pone.0268324</w:t>
         </w:r>
       </w:hyperlink>
     </w:p>
@@ -13988,38 +14039,16 @@
       <w:pPr>
         <w:pStyle w:val="Bibliography"/>
       </w:pPr>
-      <w:bookmarkStart w:id="98" w:name="ref-fujiki_etal22"/>
-      <w:bookmarkEnd w:id="97"/>
+      <w:bookmarkStart w:id="97" w:name="ref-benesova_etal21"/>
+      <w:bookmarkEnd w:id="96"/>
       <w:r>
         <w:t xml:space="preserve">82. </w:t>
-      </w:r>
-      <w:r>
-        <w:tab/>
-        <w:t xml:space="preserve">Fujiki RB, Huber JE, Sivasankar MP. The effects of vocal exertion on lung volume measurements and acoustics in speakers reporting high and low vocal fatigue. PLoS ONE [Internet]. 2022 May 12 [cited 2024 May 15];17(5):e0268324. Available from: </w:t>
-      </w:r>
-      <w:hyperlink r:id="rId95">
-        <w:r>
-          <w:rPr>
-            <w:rStyle w:val="Hyperlink"/>
-          </w:rPr>
-          <w:t>https://dx.plos.org/10.1371/journal.pone.0268324</w:t>
-        </w:r>
-      </w:hyperlink>
-    </w:p>
-    <w:p>
-      <w:pPr>
-        <w:pStyle w:val="Bibliography"/>
-      </w:pPr>
-      <w:bookmarkStart w:id="99" w:name="ref-benesova_etal21"/>
-      <w:bookmarkEnd w:id="98"/>
-      <w:r>
-        <w:t xml:space="preserve">83. </w:t>
       </w:r>
       <w:r>
         <w:tab/>
         <w:t xml:space="preserve">Benešová M, Faltýnek D, Zámečník LH. </w:t>
       </w:r>
-      <w:hyperlink r:id="rId96">
+      <w:hyperlink r:id="rId95">
         <w:r>
           <w:rPr>
             <w:rStyle w:val="Hyperlink"/>
@@ -14031,21 +14060,21 @@
         <w:t xml:space="preserve">. Linguistic Frontiers. 2021 Jan 21; </w:t>
       </w:r>
     </w:p>
-    <w:bookmarkEnd w:id="15"/>
-    <w:bookmarkEnd w:id="17"/>
-    <w:bookmarkEnd w:id="99"/>
+    <w:bookmarkEnd w:id="14"/>
+    <w:bookmarkEnd w:id="16"/>
+    <w:bookmarkEnd w:id="97"/>
     <w:p>
       <w:pPr>
         <w:pStyle w:val="BodyText"/>
       </w:pPr>
     </w:p>
     <w:sectPr>
-      <w:headerReference w:type="even" r:id="rId97"/>
-      <w:headerReference w:type="default" r:id="rId98"/>
-      <w:footerReference w:type="even" r:id="rId99"/>
-      <w:footerReference w:type="default" r:id="rId100"/>
-      <w:headerReference w:type="first" r:id="rId101"/>
-      <w:footerReference w:type="first" r:id="rId102"/>
+      <w:headerReference w:type="even" r:id="rId96"/>
+      <w:headerReference w:type="default" r:id="rId97"/>
+      <w:footerReference w:type="even" r:id="rId98"/>
+      <w:footerReference w:type="default" r:id="rId99"/>
+      <w:headerReference w:type="first" r:id="rId100"/>
+      <w:footerReference w:type="first" r:id="rId101"/>
       <w:pgSz w:w="12240" w:h="15840"/>
       <w:pgMar w:top="1440" w:right="1440" w:bottom="1440" w:left="1440" w:header="720" w:footer="720" w:gutter="0"/>
       <w:cols w:space="720"/>
@@ -14395,7 +14424,7 @@
   <w:num w:numId="6" w16cid:durableId="507255251">
     <w:abstractNumId w:val="0"/>
   </w:num>
-  <w:num w:numId="7" w16cid:durableId="1186097762">
+  <w:num w:numId="7" w16cid:durableId="2033653594">
     <w:abstractNumId w:val="0"/>
   </w:num>
 </w:numbering>
@@ -15538,15 +15567,6 @@
     <w:basedOn w:val="DefaultParagraphFont"/>
     <w:rsid w:val="009B3819"/>
   </w:style>
-  <w:style w:type="character" w:styleId="FollowedHyperlink">
-    <w:name w:val="FollowedHyperlink"/>
-    <w:basedOn w:val="DefaultParagraphFont"/>
-    <w:rsid w:val="000E7BA0"/>
-    <w:rPr>
-      <w:color w:val="800080" w:themeColor="followedHyperlink"/>
-      <w:u w:val="single"/>
-    </w:rPr>
-  </w:style>
 </w:styles>
 </file>
 

</xml_diff>